<commit_message>
Added info to README
Added info on non-translated lesson plans
</commit_message>
<xml_diff>
--- a/script_drafter/README.docx
+++ b/script_drafter/README.docx
@@ -155,6 +155,132 @@
           <w:lang w:val="en-US"/>
         </w:rPr>
         <w:t>” must be translated to be “Stage.”</w:t>
+      </w:r>
+    </w:p>
+    <w:p>
+      <w:pPr>
+        <w:pStyle w:val="ListParagraph"/>
+        <w:numPr>
+          <w:ilvl w:val="1"/>
+          <w:numId w:val="4"/>
+        </w:numPr>
+        <w:rPr>
+          <w:lang w:val="en-US"/>
+        </w:rPr>
+      </w:pPr>
+      <w:r>
+        <w:rPr>
+          <w:lang w:val="en-US"/>
+        </w:rPr>
+        <w:t>For the program to find the lesson number in the lesson plan, the lesson plan</w:t>
+      </w:r>
+      <w:r>
+        <w:rPr>
+          <w:lang w:val="en-US"/>
+        </w:rPr>
+        <w:t>’s</w:t>
+      </w:r>
+      <w:r>
+        <w:rPr>
+          <w:lang w:val="en-US"/>
+        </w:rPr>
+        <w:t xml:space="preserve"> </w:t>
+      </w:r>
+      <w:r>
+        <w:rPr>
+          <w:lang w:val="en-US"/>
+        </w:rPr>
+        <w:t>cover</w:t>
+      </w:r>
+      <w:r>
+        <w:rPr>
+          <w:lang w:val="en-US"/>
+        </w:rPr>
+        <w:t xml:space="preserve"> page should contain the row </w:t>
+      </w:r>
+      <w:r>
+        <w:rPr>
+          <w:lang w:val="en-US"/>
+        </w:rPr>
+        <w:t>“</w:t>
+      </w:r>
+      <w:r>
+        <w:rPr>
+          <w:lang w:val="en-US"/>
+        </w:rPr>
+        <w:t>Lesson</w:t>
+      </w:r>
+      <w:r>
+        <w:rPr>
+          <w:lang w:val="en-US"/>
+        </w:rPr>
+        <w:t>.”</w:t>
+      </w:r>
+    </w:p>
+    <w:p>
+      <w:pPr>
+        <w:pStyle w:val="ListParagraph"/>
+        <w:numPr>
+          <w:ilvl w:val="1"/>
+          <w:numId w:val="4"/>
+        </w:numPr>
+        <w:rPr>
+          <w:lang w:val="en-US"/>
+        </w:rPr>
+      </w:pPr>
+      <w:r>
+        <w:rPr>
+          <w:lang w:val="en-US"/>
+        </w:rPr>
+        <w:t>For the program to find the lesson topic</w:t>
+      </w:r>
+      <w:r>
+        <w:rPr>
+          <w:lang w:val="en-US"/>
+        </w:rPr>
+        <w:t xml:space="preserve"> and lesson type</w:t>
+      </w:r>
+      <w:r>
+        <w:rPr>
+          <w:lang w:val="en-US"/>
+        </w:rPr>
+        <w:t>, the lesson plan should contain the row</w:t>
+      </w:r>
+      <w:r>
+        <w:rPr>
+          <w:lang w:val="en-US"/>
+        </w:rPr>
+        <w:t>s</w:t>
+      </w:r>
+      <w:r>
+        <w:rPr>
+          <w:lang w:val="en-US"/>
+        </w:rPr>
+        <w:t xml:space="preserve"> “Topic”</w:t>
+      </w:r>
+      <w:r>
+        <w:rPr>
+          <w:lang w:val="en-US"/>
+        </w:rPr>
+        <w:t xml:space="preserve"> and “Lesson type,” resp.</w:t>
+      </w:r>
+    </w:p>
+    <w:p>
+      <w:pPr>
+        <w:pStyle w:val="ListParagraph"/>
+        <w:numPr>
+          <w:ilvl w:val="1"/>
+          <w:numId w:val="4"/>
+        </w:numPr>
+        <w:rPr>
+          <w:lang w:val="en-US"/>
+        </w:rPr>
+      </w:pPr>
+      <w:r>
+        <w:rPr>
+          <w:lang w:val="en-US"/>
+        </w:rPr>
+        <w:t>For the program to find the teacher’s name, the lesson plan should contain the row “Author.”</w:t>
       </w:r>
     </w:p>
     <w:p>
@@ -263,45 +389,42 @@
         </w:rPr>
         <w:t>Table of contents</w:t>
       </w:r>
+      <w:bookmarkStart w:id="8" w:name="_GoBack"/>
       <w:bookmarkEnd w:id="6"/>
       <w:bookmarkEnd w:id="7"/>
+      <w:bookmarkEnd w:id="8"/>
     </w:p>
     <w:p>
       <w:pPr>
         <w:pStyle w:val="TOC1"/>
-        <w:tabs>
-          <w:tab w:val="right" w:leader="underscore" w:pos="10456"/>
-        </w:tabs>
         <w:rPr>
           <w:rFonts w:eastAsiaTheme="minorEastAsia" w:cstheme="minorBidi"/>
-          <w:b w:val="0"/>
-          <w:bCs w:val="0"/>
-          <w:i w:val="0"/>
-          <w:iCs w:val="0"/>
-          <w:noProof/>
+          <w:b/>
           <w:sz w:val="32"/>
           <w:szCs w:val="22"/>
-          <w:lang w:val="en-US" w:eastAsia="en-US"/>
-        </w:rPr>
-      </w:pPr>
-      <w:r>
-        <w:rPr>
+          <w:lang w:eastAsia="en-US"/>
+        </w:rPr>
+      </w:pPr>
+      <w:r>
+        <w:rPr>
+          <w:b/>
           <w:sz w:val="144"/>
-          <w:lang w:val="en-US" w:eastAsia="x-none"/>
+          <w:lang w:eastAsia="x-none"/>
         </w:rPr>
         <w:fldChar w:fldCharType="begin"/>
       </w:r>
       <w:r>
         <w:rPr>
           <w:sz w:val="144"/>
-          <w:lang w:val="en-US" w:eastAsia="x-none"/>
+          <w:lang w:eastAsia="x-none"/>
         </w:rPr>
         <w:instrText xml:space="preserve"> TOC \f \n \h \z </w:instrText>
       </w:r>
       <w:r>
         <w:rPr>
+          <w:b/>
           <w:sz w:val="144"/>
-          <w:lang w:val="en-US" w:eastAsia="x-none"/>
+          <w:lang w:eastAsia="x-none"/>
         </w:rPr>
         <w:fldChar w:fldCharType="separate"/>
       </w:r>
@@ -309,9 +432,6 @@
         <w:r>
           <w:rPr>
             <w:rStyle w:val="Hyperlink"/>
-            <w:noProof/>
-            <w:sz w:val="36"/>
-            <w:lang w:val="en-US"/>
           </w:rPr>
           <w:t>Using the program</w:t>
         </w:r>
@@ -320,25 +440,16 @@
     <w:p>
       <w:pPr>
         <w:pStyle w:val="TOC2"/>
-        <w:tabs>
-          <w:tab w:val="right" w:leader="underscore" w:pos="10456"/>
-        </w:tabs>
         <w:rPr>
           <w:rFonts w:eastAsiaTheme="minorEastAsia" w:cstheme="minorBidi"/>
-          <w:b w:val="0"/>
-          <w:bCs w:val="0"/>
-          <w:noProof/>
-          <w:sz w:val="32"/>
-          <w:lang w:val="en-US" w:eastAsia="en-US"/>
+          <w:b/>
+          <w:lang w:eastAsia="en-US"/>
         </w:rPr>
       </w:pPr>
       <w:hyperlink w:anchor="_Toc395079498" w:history="1">
         <w:r>
           <w:rPr>
             <w:rStyle w:val="Hyperlink"/>
-            <w:noProof/>
-            <w:sz w:val="32"/>
-            <w:lang w:val="en-US"/>
           </w:rPr>
           <w:t>First run</w:t>
         </w:r>
@@ -347,25 +458,16 @@
     <w:p>
       <w:pPr>
         <w:pStyle w:val="TOC2"/>
-        <w:tabs>
-          <w:tab w:val="right" w:leader="underscore" w:pos="10456"/>
-        </w:tabs>
         <w:rPr>
           <w:rFonts w:eastAsiaTheme="minorEastAsia" w:cstheme="minorBidi"/>
-          <w:b w:val="0"/>
-          <w:bCs w:val="0"/>
-          <w:noProof/>
-          <w:sz w:val="32"/>
-          <w:lang w:val="en-US" w:eastAsia="en-US"/>
+          <w:b/>
+          <w:lang w:eastAsia="en-US"/>
         </w:rPr>
       </w:pPr>
       <w:hyperlink w:anchor="_Toc395079499" w:history="1">
         <w:r>
           <w:rPr>
             <w:rStyle w:val="Hyperlink"/>
-            <w:noProof/>
-            <w:sz w:val="32"/>
-            <w:lang w:val="en-US"/>
           </w:rPr>
           <w:t>Editing the draft OS file manually</w:t>
         </w:r>
@@ -374,25 +476,16 @@
     <w:p>
       <w:pPr>
         <w:pStyle w:val="TOC2"/>
-        <w:tabs>
-          <w:tab w:val="right" w:leader="underscore" w:pos="10456"/>
-        </w:tabs>
         <w:rPr>
           <w:rFonts w:eastAsiaTheme="minorEastAsia" w:cstheme="minorBidi"/>
-          <w:b w:val="0"/>
-          <w:bCs w:val="0"/>
-          <w:noProof/>
-          <w:sz w:val="32"/>
-          <w:lang w:val="en-US" w:eastAsia="en-US"/>
+          <w:b/>
+          <w:lang w:eastAsia="en-US"/>
         </w:rPr>
       </w:pPr>
       <w:hyperlink w:anchor="_Toc395079500" w:history="1">
         <w:r>
           <w:rPr>
             <w:rStyle w:val="Hyperlink"/>
-            <w:noProof/>
-            <w:sz w:val="32"/>
-            <w:lang w:val="en-US"/>
           </w:rPr>
           <w:t>Additional runs</w:t>
         </w:r>
@@ -401,28 +494,18 @@
     <w:p>
       <w:pPr>
         <w:pStyle w:val="TOC1"/>
-        <w:tabs>
-          <w:tab w:val="right" w:leader="underscore" w:pos="10456"/>
-        </w:tabs>
         <w:rPr>
           <w:rFonts w:eastAsiaTheme="minorEastAsia" w:cstheme="minorBidi"/>
-          <w:b w:val="0"/>
-          <w:bCs w:val="0"/>
-          <w:i w:val="0"/>
-          <w:iCs w:val="0"/>
-          <w:noProof/>
+          <w:b/>
           <w:sz w:val="32"/>
           <w:szCs w:val="22"/>
-          <w:lang w:val="en-US" w:eastAsia="en-US"/>
+          <w:lang w:eastAsia="en-US"/>
         </w:rPr>
       </w:pPr>
       <w:hyperlink w:anchor="_Toc395079501" w:history="1">
         <w:r>
           <w:rPr>
             <w:rStyle w:val="Hyperlink"/>
-            <w:noProof/>
-            <w:sz w:val="36"/>
-            <w:lang w:val="en-US"/>
           </w:rPr>
           <w:t>Marking up the lesson plan</w:t>
         </w:r>
@@ -431,28 +514,18 @@
     <w:p>
       <w:pPr>
         <w:pStyle w:val="TOC1"/>
-        <w:tabs>
-          <w:tab w:val="right" w:leader="underscore" w:pos="10456"/>
-        </w:tabs>
         <w:rPr>
           <w:rFonts w:eastAsiaTheme="minorEastAsia" w:cstheme="minorBidi"/>
-          <w:b w:val="0"/>
-          <w:bCs w:val="0"/>
-          <w:i w:val="0"/>
-          <w:iCs w:val="0"/>
-          <w:noProof/>
+          <w:b/>
           <w:sz w:val="32"/>
           <w:szCs w:val="22"/>
-          <w:lang w:val="en-US" w:eastAsia="en-US"/>
+          <w:lang w:eastAsia="en-US"/>
         </w:rPr>
       </w:pPr>
       <w:hyperlink w:anchor="_Toc395079502" w:history="1">
         <w:r>
           <w:rPr>
             <w:rStyle w:val="Hyperlink"/>
-            <w:noProof/>
-            <w:sz w:val="36"/>
-            <w:lang w:val="en-US"/>
           </w:rPr>
           <w:t>Tags</w:t>
         </w:r>
@@ -461,25 +534,16 @@
     <w:p>
       <w:pPr>
         <w:pStyle w:val="TOC2"/>
-        <w:tabs>
-          <w:tab w:val="right" w:leader="underscore" w:pos="10456"/>
-        </w:tabs>
         <w:rPr>
           <w:rFonts w:eastAsiaTheme="minorEastAsia" w:cstheme="minorBidi"/>
-          <w:b w:val="0"/>
-          <w:bCs w:val="0"/>
-          <w:noProof/>
-          <w:sz w:val="32"/>
-          <w:lang w:val="en-US" w:eastAsia="en-US"/>
+          <w:b/>
+          <w:lang w:eastAsia="en-US"/>
         </w:rPr>
       </w:pPr>
       <w:hyperlink w:anchor="_Toc395079503" w:history="1">
         <w:r>
           <w:rPr>
             <w:rStyle w:val="Hyperlink"/>
-            <w:noProof/>
-            <w:sz w:val="32"/>
-            <w:lang w:val="en-US"/>
           </w:rPr>
           <w:t>Board” column</w:t>
         </w:r>
@@ -488,25 +552,16 @@
     <w:p>
       <w:pPr>
         <w:pStyle w:val="TOC2"/>
-        <w:tabs>
-          <w:tab w:val="right" w:leader="underscore" w:pos="10456"/>
-        </w:tabs>
         <w:rPr>
           <w:rFonts w:eastAsiaTheme="minorEastAsia" w:cstheme="minorBidi"/>
-          <w:b w:val="0"/>
-          <w:bCs w:val="0"/>
-          <w:noProof/>
-          <w:sz w:val="32"/>
-          <w:lang w:val="en-US" w:eastAsia="en-US"/>
+          <w:b/>
+          <w:lang w:eastAsia="en-US"/>
         </w:rPr>
       </w:pPr>
       <w:hyperlink w:anchor="_Toc395079504" w:history="1">
         <w:r>
           <w:rPr>
             <w:rStyle w:val="Hyperlink"/>
-            <w:noProof/>
-            <w:sz w:val="32"/>
-            <w:lang w:val="en-US"/>
           </w:rPr>
           <w:t>Teacher” column</w:t>
         </w:r>
@@ -515,25 +570,16 @@
     <w:p>
       <w:pPr>
         <w:pStyle w:val="TOC2"/>
-        <w:tabs>
-          <w:tab w:val="right" w:leader="underscore" w:pos="10456"/>
-        </w:tabs>
         <w:rPr>
           <w:rFonts w:eastAsiaTheme="minorEastAsia" w:cstheme="minorBidi"/>
-          <w:b w:val="0"/>
-          <w:bCs w:val="0"/>
-          <w:noProof/>
-          <w:sz w:val="32"/>
-          <w:lang w:val="en-US" w:eastAsia="en-US"/>
+          <w:b/>
+          <w:lang w:eastAsia="en-US"/>
         </w:rPr>
       </w:pPr>
       <w:hyperlink w:anchor="_Toc395079505" w:history="1">
         <w:r>
           <w:rPr>
             <w:rStyle w:val="Hyperlink"/>
-            <w:noProof/>
-            <w:sz w:val="32"/>
-            <w:lang w:val="en-US"/>
           </w:rPr>
           <w:t>Student” column</w:t>
         </w:r>
@@ -542,25 +588,16 @@
     <w:p>
       <w:pPr>
         <w:pStyle w:val="TOC2"/>
-        <w:tabs>
-          <w:tab w:val="right" w:leader="underscore" w:pos="10456"/>
-        </w:tabs>
         <w:rPr>
           <w:rFonts w:eastAsiaTheme="minorEastAsia" w:cstheme="minorBidi"/>
-          <w:b w:val="0"/>
-          <w:bCs w:val="0"/>
-          <w:noProof/>
-          <w:sz w:val="32"/>
-          <w:lang w:val="en-US" w:eastAsia="en-US"/>
+          <w:b/>
+          <w:lang w:eastAsia="en-US"/>
         </w:rPr>
       </w:pPr>
       <w:hyperlink w:anchor="_Toc395079506" w:history="1">
         <w:r>
           <w:rPr>
             <w:rStyle w:val="Hyperlink"/>
-            <w:noProof/>
-            <w:sz w:val="32"/>
-            <w:lang w:val="en-US"/>
           </w:rPr>
           <w:t>Notebook” column</w:t>
         </w:r>
@@ -569,28 +606,18 @@
     <w:p>
       <w:pPr>
         <w:pStyle w:val="TOC1"/>
-        <w:tabs>
-          <w:tab w:val="right" w:leader="underscore" w:pos="10456"/>
-        </w:tabs>
         <w:rPr>
           <w:rFonts w:eastAsiaTheme="minorEastAsia" w:cstheme="minorBidi"/>
-          <w:b w:val="0"/>
-          <w:bCs w:val="0"/>
-          <w:i w:val="0"/>
-          <w:iCs w:val="0"/>
-          <w:noProof/>
+          <w:b/>
           <w:sz w:val="32"/>
           <w:szCs w:val="22"/>
-          <w:lang w:val="en-US" w:eastAsia="en-US"/>
+          <w:lang w:eastAsia="en-US"/>
         </w:rPr>
       </w:pPr>
       <w:hyperlink w:anchor="_Toc395079507" w:history="1">
         <w:r>
           <w:rPr>
             <w:rStyle w:val="Hyperlink"/>
-            <w:noProof/>
-            <w:sz w:val="36"/>
-            <w:lang w:val="en-US"/>
           </w:rPr>
           <w:t>Limitations</w:t>
         </w:r>
@@ -645,14 +672,14 @@
         </w:rPr>
         <w:instrText xml:space="preserve"> TC  "</w:instrText>
       </w:r>
-      <w:bookmarkStart w:id="8" w:name="_Toc395079497"/>
+      <w:bookmarkStart w:id="9" w:name="_Toc395079497"/>
       <w:r>
         <w:rPr>
           <w:lang w:val="en-US"/>
         </w:rPr>
         <w:instrText>Using the program</w:instrText>
       </w:r>
-      <w:bookmarkEnd w:id="8"/>
+      <w:bookmarkEnd w:id="9"/>
       <w:r>
         <w:rPr>
           <w:lang w:val="en-US"/>
@@ -672,8 +699,8 @@
         <w:t>Using the program</w:t>
       </w:r>
     </w:p>
-    <w:bookmarkStart w:id="9" w:name="_Toc395078468"/>
-    <w:bookmarkStart w:id="10" w:name="_Toc395078712"/>
+    <w:bookmarkStart w:id="10" w:name="_Toc395078468"/>
+    <w:bookmarkStart w:id="11" w:name="_Toc395078712"/>
     <w:p>
       <w:pPr>
         <w:pStyle w:val="Heading2"/>
@@ -693,64 +720,64 @@
         </w:rPr>
         <w:instrText xml:space="preserve"> TC  "</w:instrText>
       </w:r>
-      <w:bookmarkStart w:id="11" w:name="_Toc395079498"/>
+      <w:bookmarkStart w:id="12" w:name="_Toc395079498"/>
       <w:r>
         <w:rPr>
           <w:lang w:val="en-US"/>
         </w:rPr>
         <w:instrText>First run</w:instrText>
       </w:r>
+      <w:bookmarkEnd w:id="12"/>
+      <w:r>
+        <w:rPr>
+          <w:lang w:val="en-US"/>
+        </w:rPr>
+        <w:instrText xml:space="preserve">" \l 2 </w:instrText>
+      </w:r>
+      <w:r>
+        <w:rPr>
+          <w:lang w:val="en-US"/>
+        </w:rPr>
+        <w:fldChar w:fldCharType="end"/>
+      </w:r>
+      <w:r>
+        <w:rPr>
+          <w:lang w:val="en-US"/>
+        </w:rPr>
+        <w:t>First run</w:t>
+      </w:r>
+      <w:r>
+        <w:rPr>
+          <w:lang w:val="en-US"/>
+        </w:rPr>
+        <w:t xml:space="preserve"> (the draft OS file doesn’t exist in the lesson plan</w:t>
+      </w:r>
+      <w:r>
+        <w:rPr>
+          <w:lang w:val="en-US"/>
+        </w:rPr>
+        <w:t>’s</w:t>
+      </w:r>
+      <w:r>
+        <w:rPr>
+          <w:lang w:val="en-US"/>
+        </w:rPr>
+        <w:t xml:space="preserve"> folder</w:t>
+      </w:r>
+      <w:r>
+        <w:rPr>
+          <w:lang w:val="en-US"/>
+        </w:rPr>
+        <w:t>; generating the draft OS file</w:t>
+      </w:r>
+      <w:r>
+        <w:rPr>
+          <w:lang w:val="en-US"/>
+        </w:rPr>
+        <w:t>)</w:t>
+      </w:r>
+      <w:bookmarkEnd w:id="10"/>
       <w:bookmarkEnd w:id="11"/>
-      <w:r>
-        <w:rPr>
-          <w:lang w:val="en-US"/>
-        </w:rPr>
-        <w:instrText xml:space="preserve">" \l 2 </w:instrText>
-      </w:r>
-      <w:r>
-        <w:rPr>
-          <w:lang w:val="en-US"/>
-        </w:rPr>
-        <w:fldChar w:fldCharType="end"/>
-      </w:r>
-      <w:r>
-        <w:rPr>
-          <w:lang w:val="en-US"/>
-        </w:rPr>
-        <w:t>First run</w:t>
-      </w:r>
-      <w:r>
-        <w:rPr>
-          <w:lang w:val="en-US"/>
-        </w:rPr>
-        <w:t xml:space="preserve"> (the draft OS file doesn’t exist in the lesson plan</w:t>
-      </w:r>
-      <w:r>
-        <w:rPr>
-          <w:lang w:val="en-US"/>
-        </w:rPr>
-        <w:t>’s</w:t>
-      </w:r>
-      <w:r>
-        <w:rPr>
-          <w:lang w:val="en-US"/>
-        </w:rPr>
-        <w:t xml:space="preserve"> folder</w:t>
-      </w:r>
-      <w:r>
-        <w:rPr>
-          <w:lang w:val="en-US"/>
-        </w:rPr>
-        <w:t>; generating the draft OS file</w:t>
-      </w:r>
-      <w:r>
-        <w:rPr>
-          <w:lang w:val="en-US"/>
-        </w:rPr>
-        <w:t>)</w:t>
-      </w:r>
-      <w:bookmarkEnd w:id="9"/>
-      <w:bookmarkEnd w:id="10"/>
     </w:p>
     <w:p>
       <w:pPr>
@@ -908,8 +935,8 @@
         <w:t>.</w:t>
       </w:r>
     </w:p>
-    <w:bookmarkStart w:id="12" w:name="_Toc395078469"/>
-    <w:bookmarkStart w:id="13" w:name="_Toc395078713"/>
+    <w:bookmarkStart w:id="13" w:name="_Toc395078469"/>
+    <w:bookmarkStart w:id="14" w:name="_Toc395078713"/>
     <w:p>
       <w:pPr>
         <w:pStyle w:val="Heading2"/>
@@ -929,40 +956,40 @@
         </w:rPr>
         <w:instrText xml:space="preserve"> TC  "</w:instrText>
       </w:r>
-      <w:bookmarkStart w:id="14" w:name="_Toc395079499"/>
+      <w:bookmarkStart w:id="15" w:name="_Toc395079499"/>
       <w:r>
         <w:rPr>
           <w:lang w:val="en-US"/>
         </w:rPr>
         <w:instrText>Editing the draft OS file manually</w:instrText>
       </w:r>
+      <w:bookmarkEnd w:id="15"/>
+      <w:r>
+        <w:rPr>
+          <w:lang w:val="en-US"/>
+        </w:rPr>
+        <w:instrText xml:space="preserve">" \l 2 </w:instrText>
+      </w:r>
+      <w:r>
+        <w:rPr>
+          <w:lang w:val="en-US"/>
+        </w:rPr>
+        <w:fldChar w:fldCharType="end"/>
+      </w:r>
+      <w:r>
+        <w:rPr>
+          <w:lang w:val="en-US"/>
+        </w:rPr>
+        <w:t>Editing the draft OS file</w:t>
+      </w:r>
+      <w:r>
+        <w:rPr>
+          <w:lang w:val="en-US"/>
+        </w:rPr>
+        <w:t xml:space="preserve"> manually</w:t>
+      </w:r>
+      <w:bookmarkEnd w:id="13"/>
       <w:bookmarkEnd w:id="14"/>
-      <w:r>
-        <w:rPr>
-          <w:lang w:val="en-US"/>
-        </w:rPr>
-        <w:instrText xml:space="preserve">" \l 2 </w:instrText>
-      </w:r>
-      <w:r>
-        <w:rPr>
-          <w:lang w:val="en-US"/>
-        </w:rPr>
-        <w:fldChar w:fldCharType="end"/>
-      </w:r>
-      <w:r>
-        <w:rPr>
-          <w:lang w:val="en-US"/>
-        </w:rPr>
-        <w:t>Editing the draft OS file</w:t>
-      </w:r>
-      <w:r>
-        <w:rPr>
-          <w:lang w:val="en-US"/>
-        </w:rPr>
-        <w:t xml:space="preserve"> manually</w:t>
-      </w:r>
-      <w:bookmarkEnd w:id="12"/>
-      <w:bookmarkEnd w:id="13"/>
     </w:p>
     <w:p>
       <w:pPr>
@@ -1291,7 +1318,7 @@
           <w:lang w:val="en-US"/>
         </w:rPr>
       </w:pPr>
-      <w:commentRangeStart w:id="15"/>
+      <w:commentRangeStart w:id="16"/>
       <w:r>
         <w:rPr>
           <w:lang w:val="en-US"/>
@@ -1433,17 +1460,17 @@
         </w:rPr>
         <w:t>.</w:t>
       </w:r>
-      <w:commentRangeEnd w:id="15"/>
+      <w:commentRangeEnd w:id="16"/>
       <w:r>
         <w:rPr>
           <w:rStyle w:val="CommentReference"/>
           <w:lang w:val="x-none" w:eastAsia="x-none"/>
         </w:rPr>
-        <w:commentReference w:id="15"/>
-      </w:r>
-    </w:p>
-    <w:bookmarkStart w:id="16" w:name="_Toc395078470"/>
-    <w:bookmarkStart w:id="17" w:name="_Toc395078714"/>
+        <w:commentReference w:id="16"/>
+      </w:r>
+    </w:p>
+    <w:bookmarkStart w:id="17" w:name="_Toc395078470"/>
+    <w:bookmarkStart w:id="18" w:name="_Toc395078714"/>
     <w:p>
       <w:pPr>
         <w:pStyle w:val="Heading2"/>
@@ -1463,76 +1490,76 @@
         </w:rPr>
         <w:instrText xml:space="preserve"> TC  "</w:instrText>
       </w:r>
-      <w:bookmarkStart w:id="18" w:name="_Toc395079500"/>
+      <w:bookmarkStart w:id="19" w:name="_Toc395079500"/>
       <w:r>
         <w:rPr>
           <w:lang w:val="en-US"/>
         </w:rPr>
         <w:instrText>Additional runs</w:instrText>
       </w:r>
+      <w:bookmarkEnd w:id="19"/>
+      <w:r>
+        <w:rPr>
+          <w:lang w:val="en-US"/>
+        </w:rPr>
+        <w:instrText xml:space="preserve">" \l 2 </w:instrText>
+      </w:r>
+      <w:r>
+        <w:rPr>
+          <w:lang w:val="en-US"/>
+        </w:rPr>
+        <w:fldChar w:fldCharType="end"/>
+      </w:r>
+      <w:r>
+        <w:rPr>
+          <w:lang w:val="en-US"/>
+        </w:rPr>
+        <w:t>Additional</w:t>
+      </w:r>
+      <w:r>
+        <w:rPr>
+          <w:lang w:val="en-US"/>
+        </w:rPr>
+        <w:t xml:space="preserve"> run</w:t>
+      </w:r>
+      <w:r>
+        <w:rPr>
+          <w:lang w:val="en-US"/>
+        </w:rPr>
+        <w:t>s</w:t>
+      </w:r>
+      <w:r>
+        <w:rPr>
+          <w:lang w:val="en-US"/>
+        </w:rPr>
+        <w:t xml:space="preserve"> (the draft OS file exists in the lesson plan</w:t>
+      </w:r>
+      <w:r>
+        <w:rPr>
+          <w:lang w:val="en-US"/>
+        </w:rPr>
+        <w:t>’s</w:t>
+      </w:r>
+      <w:r>
+        <w:rPr>
+          <w:lang w:val="en-US"/>
+        </w:rPr>
+        <w:t xml:space="preserve"> folder</w:t>
+      </w:r>
+      <w:r>
+        <w:rPr>
+          <w:lang w:val="en-US"/>
+        </w:rPr>
+        <w:t>; generating/updating the draft scripts</w:t>
+      </w:r>
+      <w:r>
+        <w:rPr>
+          <w:lang w:val="en-US"/>
+        </w:rPr>
+        <w:t>)</w:t>
+      </w:r>
+      <w:bookmarkEnd w:id="17"/>
       <w:bookmarkEnd w:id="18"/>
-      <w:r>
-        <w:rPr>
-          <w:lang w:val="en-US"/>
-        </w:rPr>
-        <w:instrText xml:space="preserve">" \l 2 </w:instrText>
-      </w:r>
-      <w:r>
-        <w:rPr>
-          <w:lang w:val="en-US"/>
-        </w:rPr>
-        <w:fldChar w:fldCharType="end"/>
-      </w:r>
-      <w:r>
-        <w:rPr>
-          <w:lang w:val="en-US"/>
-        </w:rPr>
-        <w:t>Additional</w:t>
-      </w:r>
-      <w:r>
-        <w:rPr>
-          <w:lang w:val="en-US"/>
-        </w:rPr>
-        <w:t xml:space="preserve"> run</w:t>
-      </w:r>
-      <w:r>
-        <w:rPr>
-          <w:lang w:val="en-US"/>
-        </w:rPr>
-        <w:t>s</w:t>
-      </w:r>
-      <w:r>
-        <w:rPr>
-          <w:lang w:val="en-US"/>
-        </w:rPr>
-        <w:t xml:space="preserve"> (the draft OS file exists in the lesson plan</w:t>
-      </w:r>
-      <w:r>
-        <w:rPr>
-          <w:lang w:val="en-US"/>
-        </w:rPr>
-        <w:t>’s</w:t>
-      </w:r>
-      <w:r>
-        <w:rPr>
-          <w:lang w:val="en-US"/>
-        </w:rPr>
-        <w:t xml:space="preserve"> folder</w:t>
-      </w:r>
-      <w:r>
-        <w:rPr>
-          <w:lang w:val="en-US"/>
-        </w:rPr>
-        <w:t>; generating/updating the draft scripts</w:t>
-      </w:r>
-      <w:r>
-        <w:rPr>
-          <w:lang w:val="en-US"/>
-        </w:rPr>
-        <w:t>)</w:t>
-      </w:r>
-      <w:bookmarkEnd w:id="16"/>
-      <w:bookmarkEnd w:id="17"/>
     </w:p>
     <w:p>
       <w:pPr>
@@ -1612,8 +1639,8 @@
         <w:t xml:space="preserve"> If draft scripts already exist, the program will prompt if you’d like to overwrite them.</w:t>
       </w:r>
     </w:p>
-    <w:bookmarkStart w:id="19" w:name="_Toc395078471"/>
-    <w:bookmarkStart w:id="20" w:name="_Toc395078715"/>
+    <w:bookmarkStart w:id="20" w:name="_Toc395078471"/>
+    <w:bookmarkStart w:id="21" w:name="_Toc395078715"/>
     <w:p>
       <w:pPr>
         <w:pStyle w:val="Heading1"/>
@@ -1633,34 +1660,34 @@
         </w:rPr>
         <w:instrText xml:space="preserve"> TC  "</w:instrText>
       </w:r>
-      <w:bookmarkStart w:id="21" w:name="_Toc395079501"/>
+      <w:bookmarkStart w:id="22" w:name="_Toc395079501"/>
       <w:r>
         <w:rPr>
           <w:lang w:val="en-US"/>
         </w:rPr>
         <w:instrText>Marking up the lesson plan</w:instrText>
       </w:r>
+      <w:bookmarkEnd w:id="22"/>
+      <w:r>
+        <w:rPr>
+          <w:lang w:val="en-US"/>
+        </w:rPr>
+        <w:instrText xml:space="preserve">" \l 1 </w:instrText>
+      </w:r>
+      <w:r>
+        <w:rPr>
+          <w:lang w:val="en-US"/>
+        </w:rPr>
+        <w:fldChar w:fldCharType="end"/>
+      </w:r>
+      <w:r>
+        <w:rPr>
+          <w:lang w:val="en-US"/>
+        </w:rPr>
+        <w:t>Marking up the lesson plan</w:t>
+      </w:r>
+      <w:bookmarkEnd w:id="20"/>
       <w:bookmarkEnd w:id="21"/>
-      <w:r>
-        <w:rPr>
-          <w:lang w:val="en-US"/>
-        </w:rPr>
-        <w:instrText xml:space="preserve">" \l 1 </w:instrText>
-      </w:r>
-      <w:r>
-        <w:rPr>
-          <w:lang w:val="en-US"/>
-        </w:rPr>
-        <w:fldChar w:fldCharType="end"/>
-      </w:r>
-      <w:r>
-        <w:rPr>
-          <w:lang w:val="en-US"/>
-        </w:rPr>
-        <w:t>Marking up the lesson plan</w:t>
-      </w:r>
-      <w:bookmarkEnd w:id="19"/>
-      <w:bookmarkEnd w:id="20"/>
     </w:p>
     <w:p>
       <w:pPr>
@@ -1702,7 +1729,7 @@
           <w:lang w:val="en-US"/>
         </w:rPr>
       </w:pPr>
-      <w:commentRangeStart w:id="22"/>
+      <w:commentRangeStart w:id="23"/>
       <w:r>
         <w:rPr>
           <w:lang w:val="en-US"/>
@@ -1769,13 +1796,13 @@
         </w:rPr>
         <w:t xml:space="preserve"> at the end of the cell, although it generally does not matter where you put them.</w:t>
       </w:r>
-      <w:commentRangeEnd w:id="22"/>
+      <w:commentRangeEnd w:id="23"/>
       <w:r>
         <w:rPr>
           <w:rStyle w:val="CommentReference"/>
           <w:lang w:val="x-none" w:eastAsia="x-none"/>
         </w:rPr>
-        <w:commentReference w:id="22"/>
+        <w:commentReference w:id="23"/>
       </w:r>
     </w:p>
     <w:p>
@@ -2092,8 +2119,8 @@
         <w:t>The highlighting doesn’t affect anything.</w:t>
       </w:r>
     </w:p>
-    <w:bookmarkStart w:id="23" w:name="_Toc395078472"/>
-    <w:bookmarkStart w:id="24" w:name="_Toc395078716"/>
+    <w:bookmarkStart w:id="24" w:name="_Toc395078472"/>
+    <w:bookmarkStart w:id="25" w:name="_Toc395078716"/>
     <w:p>
       <w:pPr>
         <w:pStyle w:val="Heading1"/>
@@ -2113,34 +2140,34 @@
         </w:rPr>
         <w:instrText xml:space="preserve"> TC  </w:instrText>
       </w:r>
-      <w:bookmarkStart w:id="25" w:name="_Toc395079502"/>
+      <w:bookmarkStart w:id="26" w:name="_Toc395079502"/>
       <w:r>
         <w:rPr>
           <w:lang w:val="en-US"/>
         </w:rPr>
         <w:instrText>Tags</w:instrText>
       </w:r>
+      <w:bookmarkEnd w:id="26"/>
+      <w:r>
+        <w:rPr>
+          <w:lang w:val="en-US"/>
+        </w:rPr>
+        <w:instrText xml:space="preserve"> \l 1 </w:instrText>
+      </w:r>
+      <w:r>
+        <w:rPr>
+          <w:lang w:val="en-US"/>
+        </w:rPr>
+        <w:fldChar w:fldCharType="end"/>
+      </w:r>
+      <w:r>
+        <w:rPr>
+          <w:lang w:val="en-US"/>
+        </w:rPr>
+        <w:t>Tags</w:t>
+      </w:r>
+      <w:bookmarkEnd w:id="24"/>
       <w:bookmarkEnd w:id="25"/>
-      <w:r>
-        <w:rPr>
-          <w:lang w:val="en-US"/>
-        </w:rPr>
-        <w:instrText xml:space="preserve"> \l 1 </w:instrText>
-      </w:r>
-      <w:r>
-        <w:rPr>
-          <w:lang w:val="en-US"/>
-        </w:rPr>
-        <w:fldChar w:fldCharType="end"/>
-      </w:r>
-      <w:r>
-        <w:rPr>
-          <w:lang w:val="en-US"/>
-        </w:rPr>
-        <w:t>Tags</w:t>
-      </w:r>
-      <w:bookmarkEnd w:id="23"/>
-      <w:bookmarkEnd w:id="24"/>
     </w:p>
     <w:p>
       <w:pPr>
@@ -2215,18 +2242,18 @@
                 <w:lang w:val="en-US"/>
               </w:rPr>
             </w:pPr>
-            <w:bookmarkStart w:id="26" w:name="_Toc395031261"/>
-            <w:bookmarkStart w:id="27" w:name="_Toc395078473"/>
-            <w:bookmarkStart w:id="28" w:name="_Toc395078717"/>
+            <w:bookmarkStart w:id="27" w:name="_Toc395031261"/>
+            <w:bookmarkStart w:id="28" w:name="_Toc395078473"/>
+            <w:bookmarkStart w:id="29" w:name="_Toc395078717"/>
             <w:r>
               <w:rPr>
                 <w:lang w:val="en-US"/>
               </w:rPr>
               <w:t>Board</w:t>
             </w:r>
-            <w:bookmarkEnd w:id="26"/>
             <w:bookmarkEnd w:id="27"/>
             <w:bookmarkEnd w:id="28"/>
+            <w:bookmarkEnd w:id="29"/>
             <w:r>
               <w:rPr>
                 <w:lang w:val="en-US"/>
@@ -2247,18 +2274,18 @@
                 <w:lang w:val="en-US"/>
               </w:rPr>
             </w:pPr>
-            <w:bookmarkStart w:id="29" w:name="_Toc395031262"/>
-            <w:bookmarkStart w:id="30" w:name="_Toc395078474"/>
-            <w:bookmarkStart w:id="31" w:name="_Toc395078718"/>
+            <w:bookmarkStart w:id="30" w:name="_Toc395031262"/>
+            <w:bookmarkStart w:id="31" w:name="_Toc395078474"/>
+            <w:bookmarkStart w:id="32" w:name="_Toc395078718"/>
             <w:r>
               <w:rPr>
                 <w:lang w:val="en-US"/>
               </w:rPr>
               <w:t>Teacher</w:t>
             </w:r>
-            <w:bookmarkEnd w:id="29"/>
             <w:bookmarkEnd w:id="30"/>
             <w:bookmarkEnd w:id="31"/>
+            <w:bookmarkEnd w:id="32"/>
           </w:p>
         </w:tc>
         <w:tc>
@@ -2273,18 +2300,18 @@
                 <w:lang w:val="en-US"/>
               </w:rPr>
             </w:pPr>
-            <w:bookmarkStart w:id="32" w:name="_Toc395031263"/>
-            <w:bookmarkStart w:id="33" w:name="_Toc395078475"/>
-            <w:bookmarkStart w:id="34" w:name="_Toc395078719"/>
+            <w:bookmarkStart w:id="33" w:name="_Toc395031263"/>
+            <w:bookmarkStart w:id="34" w:name="_Toc395078475"/>
+            <w:bookmarkStart w:id="35" w:name="_Toc395078719"/>
             <w:r>
               <w:rPr>
                 <w:lang w:val="en-US"/>
               </w:rPr>
               <w:t>Student</w:t>
             </w:r>
-            <w:bookmarkEnd w:id="32"/>
             <w:bookmarkEnd w:id="33"/>
             <w:bookmarkEnd w:id="34"/>
+            <w:bookmarkEnd w:id="35"/>
           </w:p>
         </w:tc>
         <w:tc>
@@ -2299,18 +2326,18 @@
                 <w:lang w:val="en-US"/>
               </w:rPr>
             </w:pPr>
-            <w:bookmarkStart w:id="35" w:name="_Toc395031264"/>
-            <w:bookmarkStart w:id="36" w:name="_Toc395078476"/>
-            <w:bookmarkStart w:id="37" w:name="_Toc395078720"/>
+            <w:bookmarkStart w:id="36" w:name="_Toc395031264"/>
+            <w:bookmarkStart w:id="37" w:name="_Toc395078476"/>
+            <w:bookmarkStart w:id="38" w:name="_Toc395078720"/>
             <w:r>
               <w:rPr>
                 <w:lang w:val="en-US"/>
               </w:rPr>
               <w:t>Notebook</w:t>
             </w:r>
-            <w:bookmarkEnd w:id="35"/>
             <w:bookmarkEnd w:id="36"/>
             <w:bookmarkEnd w:id="37"/>
+            <w:bookmarkEnd w:id="38"/>
           </w:p>
         </w:tc>
       </w:tr>
@@ -2730,8 +2757,8 @@
         </w:rPr>
       </w:pPr>
     </w:p>
-    <w:bookmarkStart w:id="38" w:name="_Toc395078477"/>
-    <w:bookmarkStart w:id="39" w:name="_Toc395078721"/>
+    <w:bookmarkStart w:id="39" w:name="_Toc395078477"/>
+    <w:bookmarkStart w:id="40" w:name="_Toc395078721"/>
     <w:p>
       <w:pPr>
         <w:pStyle w:val="Heading2"/>
@@ -2751,64 +2778,64 @@
         </w:rPr>
         <w:instrText xml:space="preserve"> TC  "\“</w:instrText>
       </w:r>
-      <w:bookmarkStart w:id="40" w:name="_Toc395079503"/>
+      <w:bookmarkStart w:id="41" w:name="_Toc395079503"/>
       <w:r>
         <w:rPr>
           <w:lang w:val="en-US"/>
         </w:rPr>
         <w:instrText>Board\” column</w:instrText>
       </w:r>
+      <w:bookmarkEnd w:id="41"/>
+      <w:r>
+        <w:rPr>
+          <w:lang w:val="en-US"/>
+        </w:rPr>
+        <w:instrText xml:space="preserve">" \l 2 </w:instrText>
+      </w:r>
+      <w:r>
+        <w:rPr>
+          <w:lang w:val="en-US"/>
+        </w:rPr>
+        <w:fldChar w:fldCharType="end"/>
+      </w:r>
+      <w:r>
+        <w:rPr>
+          <w:lang w:val="en-US"/>
+        </w:rPr>
+        <w:t>“</w:t>
+      </w:r>
+      <w:r>
+        <w:rPr>
+          <w:lang w:val="en-US"/>
+        </w:rPr>
+        <w:t>Board</w:t>
+      </w:r>
+      <w:r>
+        <w:rPr>
+          <w:lang w:val="en-US"/>
+        </w:rPr>
+        <w:t>”</w:t>
+      </w:r>
+      <w:r>
+        <w:rPr>
+          <w:lang w:val="en-US"/>
+        </w:rPr>
+        <w:t xml:space="preserve"> </w:t>
+      </w:r>
+      <w:r>
+        <w:rPr>
+          <w:lang w:val="en-US"/>
+        </w:rPr>
+        <w:t>column</w:t>
+      </w:r>
+      <w:bookmarkEnd w:id="39"/>
       <w:bookmarkEnd w:id="40"/>
       <w:r>
         <w:rPr>
           <w:lang w:val="en-US"/>
         </w:rPr>
-        <w:instrText xml:space="preserve">" \l 2 </w:instrText>
-      </w:r>
-      <w:r>
-        <w:rPr>
-          <w:lang w:val="en-US"/>
-        </w:rPr>
-        <w:fldChar w:fldCharType="end"/>
-      </w:r>
-      <w:r>
-        <w:rPr>
-          <w:lang w:val="en-US"/>
-        </w:rPr>
-        <w:t>“</w:t>
-      </w:r>
-      <w:r>
-        <w:rPr>
-          <w:lang w:val="en-US"/>
-        </w:rPr>
-        <w:t>Board</w:t>
-      </w:r>
-      <w:r>
-        <w:rPr>
-          <w:lang w:val="en-US"/>
-        </w:rPr>
-        <w:t>”</w:t>
-      </w:r>
-      <w:r>
-        <w:rPr>
-          <w:lang w:val="en-US"/>
-        </w:rPr>
         <w:t xml:space="preserve"> </w:t>
       </w:r>
-      <w:r>
-        <w:rPr>
-          <w:lang w:val="en-US"/>
-        </w:rPr>
-        <w:t>column</w:t>
-      </w:r>
-      <w:bookmarkEnd w:id="38"/>
-      <w:bookmarkEnd w:id="39"/>
-      <w:r>
-        <w:rPr>
-          <w:lang w:val="en-US"/>
-        </w:rPr>
-        <w:t xml:space="preserve"> </w:t>
-      </w:r>
     </w:p>
     <w:p>
       <w:pPr>
@@ -2817,37 +2844,37 @@
           <w:lang w:val="en-US"/>
         </w:rPr>
       </w:pPr>
-      <w:bookmarkStart w:id="41" w:name="_Toc395078478"/>
-      <w:bookmarkStart w:id="42" w:name="_Toc395078722"/>
+      <w:bookmarkStart w:id="42" w:name="_Toc395078478"/>
+      <w:bookmarkStart w:id="43" w:name="_Toc395078722"/>
       <w:r>
         <w:rPr>
           <w:lang w:val="en-US"/>
         </w:rPr>
         <w:t>($cut)</w:t>
       </w:r>
-      <w:bookmarkEnd w:id="41"/>
       <w:bookmarkEnd w:id="42"/>
-    </w:p>
-    <w:p>
-      <w:pPr>
-        <w:rPr>
-          <w:lang w:val="en-US"/>
-        </w:rPr>
-      </w:pPr>
-      <w:commentRangeStart w:id="43"/>
+      <w:bookmarkEnd w:id="43"/>
+    </w:p>
+    <w:p>
+      <w:pPr>
+        <w:rPr>
+          <w:lang w:val="en-US"/>
+        </w:rPr>
+      </w:pPr>
+      <w:commentRangeStart w:id="44"/>
       <w:r>
         <w:rPr>
           <w:lang w:val="en-US"/>
         </w:rPr>
         <w:t>Do not cut the cell.</w:t>
       </w:r>
-      <w:commentRangeEnd w:id="43"/>
+      <w:commentRangeEnd w:id="44"/>
       <w:r>
         <w:rPr>
           <w:rStyle w:val="CommentReference"/>
           <w:lang w:val="x-none" w:eastAsia="x-none"/>
         </w:rPr>
-        <w:commentReference w:id="43"/>
+        <w:commentReference w:id="44"/>
       </w:r>
     </w:p>
     <w:p>
@@ -2857,16 +2884,16 @@
           <w:lang w:val="en-US"/>
         </w:rPr>
       </w:pPr>
-      <w:bookmarkStart w:id="44" w:name="_Toc395078479"/>
-      <w:bookmarkStart w:id="45" w:name="_Toc395078723"/>
+      <w:bookmarkStart w:id="45" w:name="_Toc395078479"/>
+      <w:bookmarkStart w:id="46" w:name="_Toc395078723"/>
       <w:r>
         <w:rPr>
           <w:lang w:val="en-US"/>
         </w:rPr>
         <w:t>$new</w:t>
       </w:r>
-      <w:bookmarkEnd w:id="44"/>
       <w:bookmarkEnd w:id="45"/>
+      <w:bookmarkEnd w:id="46"/>
     </w:p>
     <w:p>
       <w:pPr>
@@ -2904,20 +2931,20 @@
           <w:lang w:val="en-US"/>
         </w:rPr>
       </w:pPr>
-      <w:commentRangeStart w:id="46"/>
+      <w:commentRangeStart w:id="47"/>
       <w:r>
         <w:rPr>
           <w:lang w:val="en-US"/>
         </w:rPr>
         <w:t>Each stage in the lesson plan starts with a new lesson item, so the $new tag isn’t needed for the first lesson item in a stage. The first lesson item in a stage get a the next available 3-digit number (after already used numbers) ending with 10.</w:t>
       </w:r>
-      <w:commentRangeEnd w:id="46"/>
+      <w:commentRangeEnd w:id="47"/>
       <w:r>
         <w:rPr>
           <w:rStyle w:val="CommentReference"/>
           <w:lang w:val="x-none" w:eastAsia="x-none"/>
         </w:rPr>
-        <w:commentReference w:id="46"/>
+        <w:commentReference w:id="47"/>
       </w:r>
     </w:p>
     <w:p>
@@ -2927,16 +2954,16 @@
           <w:lang w:val="en-US"/>
         </w:rPr>
       </w:pPr>
-      <w:bookmarkStart w:id="47" w:name="_Toc395078480"/>
-      <w:bookmarkStart w:id="48" w:name="_Toc395078724"/>
+      <w:bookmarkStart w:id="48" w:name="_Toc395078480"/>
+      <w:bookmarkStart w:id="49" w:name="_Toc395078724"/>
       <w:r>
         <w:rPr>
           <w:lang w:val="en-US"/>
         </w:rPr>
         <w:t>$new(par)</w:t>
       </w:r>
-      <w:bookmarkEnd w:id="47"/>
       <w:bookmarkEnd w:id="48"/>
+      <w:bookmarkEnd w:id="49"/>
     </w:p>
     <w:p>
       <w:pPr>
@@ -2974,7 +3001,7 @@
         </w:rPr>
         <w:t xml:space="preserve">, </w:t>
       </w:r>
-      <w:commentRangeStart w:id="49"/>
+      <w:commentRangeStart w:id="50"/>
       <w:r>
         <w:rPr>
           <w:lang w:val="en-US"/>
@@ -2999,13 +3026,13 @@
         </w:rPr>
         <w:t>.”</w:t>
       </w:r>
-      <w:commentRangeEnd w:id="49"/>
+      <w:commentRangeEnd w:id="50"/>
       <w:r>
         <w:rPr>
           <w:rStyle w:val="CommentReference"/>
           <w:lang w:val="x-none" w:eastAsia="x-none"/>
         </w:rPr>
-        <w:commentReference w:id="49"/>
+        <w:commentReference w:id="50"/>
       </w:r>
     </w:p>
     <w:p>
@@ -4112,16 +4139,16 @@
           <w:lang w:val="en-US"/>
         </w:rPr>
       </w:pPr>
-      <w:bookmarkStart w:id="50" w:name="_Toc395078481"/>
-      <w:bookmarkStart w:id="51" w:name="_Toc395078725"/>
+      <w:bookmarkStart w:id="51" w:name="_Toc395078481"/>
+      <w:bookmarkStart w:id="52" w:name="_Toc395078725"/>
       <w:r>
         <w:rPr>
           <w:lang w:val="en-US"/>
         </w:rPr>
         <w:t>$OS</w:t>
       </w:r>
-      <w:bookmarkEnd w:id="50"/>
       <w:bookmarkEnd w:id="51"/>
+      <w:bookmarkEnd w:id="52"/>
     </w:p>
     <w:p>
       <w:pPr>
@@ -4251,16 +4278,16 @@
           <w:lang w:val="en-US"/>
         </w:rPr>
       </w:pPr>
-      <w:bookmarkStart w:id="52" w:name="_Toc395078482"/>
-      <w:bookmarkStart w:id="53" w:name="_Toc395078726"/>
+      <w:bookmarkStart w:id="53" w:name="_Toc395078482"/>
+      <w:bookmarkStart w:id="54" w:name="_Toc395078726"/>
       <w:r>
         <w:rPr>
           <w:lang w:val="en-US"/>
         </w:rPr>
         <w:t>$screen</w:t>
       </w:r>
-      <w:bookmarkEnd w:id="52"/>
       <w:bookmarkEnd w:id="53"/>
+      <w:bookmarkEnd w:id="54"/>
     </w:p>
     <w:p>
       <w:pPr>
@@ -4342,16 +4369,14 @@
           <w:lang w:val="en-US"/>
         </w:rPr>
       </w:pPr>
-      <w:bookmarkStart w:id="54" w:name="_Toc395078483"/>
-      <w:bookmarkStart w:id="55" w:name="_Toc395078727"/>
+      <w:bookmarkStart w:id="55" w:name="_Toc395078483"/>
+      <w:bookmarkStart w:id="56" w:name="_Toc395078727"/>
       <w:r>
         <w:rPr>
           <w:lang w:val="en-US"/>
         </w:rPr>
         <w:t>$insa...$end</w:t>
       </w:r>
-      <w:bookmarkStart w:id="56" w:name="_GoBack"/>
-      <w:bookmarkEnd w:id="54"/>
       <w:bookmarkEnd w:id="55"/>
       <w:bookmarkEnd w:id="56"/>
     </w:p>
@@ -5366,7 +5391,7 @@
 
 <file path=word/comments.xml><?xml version="1.0" encoding="utf-8"?>
 <w:comments xmlns:wpc="http://schemas.microsoft.com/office/word/2010/wordprocessingCanvas" xmlns:mc="http://schemas.openxmlformats.org/markup-compatibility/2006" xmlns:o="urn:schemas-microsoft-com:office:office" xmlns:r="http://schemas.openxmlformats.org/officeDocument/2006/relationships" xmlns:m="http://schemas.openxmlformats.org/officeDocument/2006/math" xmlns:v="urn:schemas-microsoft-com:vml" xmlns:wp14="http://schemas.microsoft.com/office/word/2010/wordprocessingDrawing" xmlns:wp="http://schemas.openxmlformats.org/drawingml/2006/wordprocessingDrawing" xmlns:w10="urn:schemas-microsoft-com:office:word" xmlns:w="http://schemas.openxmlformats.org/wordprocessingml/2006/main" xmlns:w14="http://schemas.microsoft.com/office/word/2010/wordml" xmlns:wpg="http://schemas.microsoft.com/office/word/2010/wordprocessingGroup" xmlns:wpi="http://schemas.microsoft.com/office/word/2010/wordprocessingInk" xmlns:wne="http://schemas.microsoft.com/office/word/2006/wordml" xmlns:wps="http://schemas.microsoft.com/office/word/2010/wordprocessingShape" mc:Ignorable="w14 wp14">
-  <w:comment w:id="15" w:author="Arseny Egorov" w:date="2014-08-05T19:37:00Z" w:initials="AE">
+  <w:comment w:id="16" w:author="Arseny Egorov" w:date="2014-08-05T19:37:00Z" w:initials="AE">
     <w:p>
       <w:pPr>
         <w:pStyle w:val="CommentText"/>
@@ -5388,7 +5413,7 @@
       </w:r>
     </w:p>
   </w:comment>
-  <w:comment w:id="22" w:author="Arseny Egorov" w:date="2014-08-05T18:51:00Z" w:initials="AE">
+  <w:comment w:id="23" w:author="Arseny Egorov" w:date="2014-08-05T18:51:00Z" w:initials="AE">
     <w:p>
       <w:pPr>
         <w:pStyle w:val="CommentText"/>
@@ -5416,7 +5441,7 @@
       </w:r>
     </w:p>
   </w:comment>
-  <w:comment w:id="43" w:author="Arseny Egorov" w:date="2014-08-05T19:13:00Z" w:initials="AE">
+  <w:comment w:id="44" w:author="Arseny Egorov" w:date="2014-08-05T19:13:00Z" w:initials="AE">
     <w:p>
       <w:pPr>
         <w:pStyle w:val="CommentText"/>
@@ -5450,7 +5475,7 @@
       </w:r>
     </w:p>
   </w:comment>
-  <w:comment w:id="46" w:author="Arseny Egorov" w:date="2014-08-05T18:32:00Z" w:initials="AE">
+  <w:comment w:id="47" w:author="Arseny Egorov" w:date="2014-08-05T18:32:00Z" w:initials="AE">
     <w:p>
       <w:pPr>
         <w:pStyle w:val="CommentText"/>
@@ -5472,7 +5497,7 @@
       </w:r>
     </w:p>
   </w:comment>
-  <w:comment w:id="49" w:author="Arseny Egorov" w:date="2014-08-05T19:51:00Z" w:initials="AE">
+  <w:comment w:id="50" w:author="Arseny Egorov" w:date="2014-08-05T19:51:00Z" w:initials="AE">
     <w:p>
       <w:pPr>
         <w:pStyle w:val="CommentText"/>
@@ -6113,7 +6138,7 @@
         <w:ind w:left="720" w:hanging="360"/>
       </w:pPr>
     </w:lvl>
-    <w:lvl w:ilvl="1" w:tplc="04090019" w:tentative="1">
+    <w:lvl w:ilvl="1" w:tplc="04090019">
       <w:start w:val="1"/>
       <w:numFmt w:val="lowerLetter"/>
       <w:lvlText w:val="%2."/>
@@ -6828,6 +6853,7 @@
   <w:style w:type="character" w:default="1" w:styleId="DefaultParagraphFont">
     <w:name w:val="Default Paragraph Font"/>
     <w:uiPriority w:val="1"/>
+    <w:semiHidden/>
     <w:unhideWhenUsed/>
   </w:style>
   <w:style w:type="table" w:default="1" w:styleId="TableNormal">
@@ -7120,16 +7146,23 @@
     <w:autoRedefine/>
     <w:uiPriority w:val="39"/>
     <w:unhideWhenUsed/>
-    <w:rsid w:val="00D06050"/>
+    <w:rsid w:val="00BF603B"/>
     <w:pPr>
+      <w:tabs>
+        <w:tab w:val="right" w:leader="underscore" w:pos="10456"/>
+      </w:tabs>
       <w:spacing w:before="120"/>
     </w:pPr>
     <w:rPr>
       <w:rFonts w:asciiTheme="minorHAnsi" w:hAnsiTheme="minorHAnsi"/>
-      <w:b/>
       <w:bCs/>
       <w:i/>
       <w:iCs/>
+      <w:noProof/>
+      <w:color w:val="365F91" w:themeColor="accent1" w:themeShade="BF"/>
+      <w:sz w:val="36"/>
+      <w:u w:val="single"/>
+      <w:lang w:val="en-US"/>
     </w:rPr>
   </w:style>
   <w:style w:type="paragraph" w:styleId="TOC3">
@@ -7156,17 +7189,23 @@
     <w:autoRedefine/>
     <w:uiPriority w:val="39"/>
     <w:unhideWhenUsed/>
-    <w:rsid w:val="006340C0"/>
+    <w:rsid w:val="00BF603B"/>
     <w:pPr>
+      <w:tabs>
+        <w:tab w:val="right" w:leader="underscore" w:pos="10456"/>
+      </w:tabs>
       <w:spacing w:before="120"/>
       <w:ind w:left="240"/>
     </w:pPr>
     <w:rPr>
       <w:rFonts w:asciiTheme="minorHAnsi" w:hAnsiTheme="minorHAnsi"/>
-      <w:b/>
       <w:bCs/>
-      <w:sz w:val="22"/>
+      <w:noProof/>
+      <w:color w:val="365F91" w:themeColor="accent1" w:themeShade="BF"/>
+      <w:sz w:val="32"/>
       <w:szCs w:val="22"/>
+      <w:u w:val="single"/>
+      <w:lang w:val="en-US"/>
     </w:rPr>
   </w:style>
   <w:style w:type="paragraph" w:styleId="TOC4">
@@ -7511,6 +7550,7 @@
   <w:style w:type="character" w:default="1" w:styleId="DefaultParagraphFont">
     <w:name w:val="Default Paragraph Font"/>
     <w:uiPriority w:val="1"/>
+    <w:semiHidden/>
     <w:unhideWhenUsed/>
   </w:style>
   <w:style w:type="table" w:default="1" w:styleId="TableNormal">
@@ -7803,16 +7843,23 @@
     <w:autoRedefine/>
     <w:uiPriority w:val="39"/>
     <w:unhideWhenUsed/>
-    <w:rsid w:val="00D06050"/>
+    <w:rsid w:val="00BF603B"/>
     <w:pPr>
+      <w:tabs>
+        <w:tab w:val="right" w:leader="underscore" w:pos="10456"/>
+      </w:tabs>
       <w:spacing w:before="120"/>
     </w:pPr>
     <w:rPr>
       <w:rFonts w:asciiTheme="minorHAnsi" w:hAnsiTheme="minorHAnsi"/>
-      <w:b/>
       <w:bCs/>
       <w:i/>
       <w:iCs/>
+      <w:noProof/>
+      <w:color w:val="365F91" w:themeColor="accent1" w:themeShade="BF"/>
+      <w:sz w:val="36"/>
+      <w:u w:val="single"/>
+      <w:lang w:val="en-US"/>
     </w:rPr>
   </w:style>
   <w:style w:type="paragraph" w:styleId="TOC3">
@@ -7839,17 +7886,23 @@
     <w:autoRedefine/>
     <w:uiPriority w:val="39"/>
     <w:unhideWhenUsed/>
-    <w:rsid w:val="006340C0"/>
+    <w:rsid w:val="00BF603B"/>
     <w:pPr>
+      <w:tabs>
+        <w:tab w:val="right" w:leader="underscore" w:pos="10456"/>
+      </w:tabs>
       <w:spacing w:before="120"/>
       <w:ind w:left="240"/>
     </w:pPr>
     <w:rPr>
       <w:rFonts w:asciiTheme="minorHAnsi" w:hAnsiTheme="minorHAnsi"/>
-      <w:b/>
       <w:bCs/>
-      <w:sz w:val="22"/>
+      <w:noProof/>
+      <w:color w:val="365F91" w:themeColor="accent1" w:themeShade="BF"/>
+      <w:sz w:val="32"/>
       <w:szCs w:val="22"/>
+      <w:u w:val="single"/>
+      <w:lang w:val="en-US"/>
     </w:rPr>
   </w:style>
   <w:style w:type="paragraph" w:styleId="TOC4">
@@ -8247,7 +8300,7 @@
 </file>
 
 <file path=customXml/itemProps1.xml><?xml version="1.0" encoding="utf-8"?>
-<ds:datastoreItem xmlns:ds="http://schemas.openxmlformats.org/officeDocument/2006/customXml" ds:itemID="{6F4EFA9B-22C6-4A00-AA31-CF3773002029}">
+<ds:datastoreItem xmlns:ds="http://schemas.openxmlformats.org/officeDocument/2006/customXml" ds:itemID="{87812499-98C9-49C3-8B44-0F01986FDF64}">
   <ds:schemaRefs>
     <ds:schemaRef ds:uri="http://schemas.openxmlformats.org/officeDocument/2006/bibliography"/>
   </ds:schemaRefs>

</xml_diff>

<commit_message>
Changes in script drafter/README
Move the Limitations section next to Prerequisites
</commit_message>
<xml_diff>
--- a/script_drafter/README.docx
+++ b/script_drafter/README.docx
@@ -129,6 +129,8 @@
         </w:rPr>
         <w:t>”, “lesson plan_001_final.docx” are good filenames; “Lesson 001.docx”, “Lesson 1 plan.docx”, “001.docx” are not.)</w:t>
       </w:r>
+      <w:bookmarkStart w:id="3" w:name="_GoBack"/>
+      <w:bookmarkEnd w:id="3"/>
     </w:p>
     <w:p>
       <w:pPr>
@@ -290,18 +292,19 @@
           <w:lang w:val="en-US"/>
         </w:rPr>
       </w:pPr>
-      <w:bookmarkStart w:id="3" w:name="_Toc395031254"/>
-      <w:bookmarkStart w:id="4" w:name="_Toc395078465"/>
-      <w:bookmarkStart w:id="5" w:name="_Toc395078709"/>
-      <w:r>
-        <w:rPr>
-          <w:lang w:val="en-US"/>
-        </w:rPr>
-        <w:t>Recent changes</w:t>
-      </w:r>
-      <w:bookmarkEnd w:id="3"/>
-      <w:bookmarkEnd w:id="4"/>
-      <w:bookmarkEnd w:id="5"/>
+      <w:bookmarkStart w:id="4" w:name="_Toc395031254"/>
+      <w:bookmarkStart w:id="5" w:name="_Toc395078465"/>
+      <w:bookmarkStart w:id="6" w:name="_Toc395078709"/>
+      <w:bookmarkStart w:id="7" w:name="_Toc395078494"/>
+      <w:bookmarkStart w:id="8" w:name="_Toc395078738"/>
+      <w:r>
+        <w:rPr>
+          <w:lang w:val="en-US"/>
+        </w:rPr>
+        <w:t>Limitations</w:t>
+      </w:r>
+      <w:bookmarkEnd w:id="7"/>
+      <w:bookmarkEnd w:id="8"/>
     </w:p>
     <w:p>
       <w:pPr>
@@ -311,17 +314,41 @@
           <w:numId w:val="2"/>
         </w:numPr>
         <w:rPr>
-          <w:highlight w:val="yellow"/>
-          <w:lang w:val="en-US"/>
-        </w:rPr>
-      </w:pPr>
-      <w:r>
-        <w:rPr>
-          <w:highlight w:val="yellow"/>
-          <w:lang w:val="en-US"/>
-        </w:rPr>
-        <w:t>User interface overhaul: now you can run the program from any folder.</w:t>
-      </w:r>
+          <w:lang w:val="en-US"/>
+        </w:rPr>
+      </w:pPr>
+      <w:commentRangeStart w:id="9"/>
+      <w:r>
+        <w:rPr>
+          <w:lang w:val="en-US"/>
+        </w:rPr>
+        <w:t>Pictures (that require linking a file) and MathType formulas are NOT supported.  For technical reasons these might never be supported.</w:t>
+      </w:r>
+      <w:commentRangeEnd w:id="9"/>
+      <w:r>
+        <w:rPr>
+          <w:rStyle w:val="CommentReference"/>
+          <w:lang w:val="x-none" w:eastAsia="x-none"/>
+        </w:rPr>
+        <w:commentReference w:id="9"/>
+      </w:r>
+    </w:p>
+    <w:p>
+      <w:pPr>
+        <w:pStyle w:val="Heading1"/>
+        <w:rPr>
+          <w:lang w:val="en-US"/>
+        </w:rPr>
+      </w:pPr>
+      <w:r>
+        <w:rPr>
+          <w:lang w:val="en-US"/>
+        </w:rPr>
+        <w:t>Recent changes</w:t>
+      </w:r>
+      <w:bookmarkEnd w:id="4"/>
+      <w:bookmarkEnd w:id="5"/>
+      <w:bookmarkEnd w:id="6"/>
     </w:p>
     <w:p>
       <w:pPr>
@@ -340,9 +367,29 @@
           <w:highlight w:val="yellow"/>
           <w:lang w:val="en-US"/>
         </w:rPr>
+        <w:t>User interface overhaul: now you can run the program from any folder.</w:t>
+      </w:r>
+    </w:p>
+    <w:p>
+      <w:pPr>
+        <w:pStyle w:val="ListParagraph"/>
+        <w:numPr>
+          <w:ilvl w:val="0"/>
+          <w:numId w:val="2"/>
+        </w:numPr>
+        <w:rPr>
+          <w:highlight w:val="yellow"/>
+          <w:lang w:val="en-US"/>
+        </w:rPr>
+      </w:pPr>
+      <w:r>
+        <w:rPr>
+          <w:highlight w:val="yellow"/>
+          <w:lang w:val="en-US"/>
+        </w:rPr>
         <w:t xml:space="preserve">The scripts are now generated without built-in keyboard shortcuts. Read </w:t>
       </w:r>
-      <w:hyperlink r:id="rId10" w:anchor="Setting_shortcut_keys_for_styles.2C_macros.2C_and_many_other_things" w:history="1">
+      <w:hyperlink r:id="rId11" w:anchor="Setting_shortcut_keys_for_styles.2C_macros.2C_and_many_other_things" w:history="1">
         <w:r>
           <w:rPr>
             <w:rStyle w:val="Hyperlink"/>
@@ -381,75 +428,96 @@
           <w:lang w:val="en-US"/>
         </w:rPr>
       </w:pPr>
-      <w:bookmarkStart w:id="6" w:name="_Toc395078466"/>
-      <w:bookmarkStart w:id="7" w:name="_Toc395078710"/>
+      <w:bookmarkStart w:id="10" w:name="_Toc395078466"/>
+      <w:bookmarkStart w:id="11" w:name="_Toc395078710"/>
       <w:r>
         <w:rPr>
           <w:lang w:val="en-US"/>
         </w:rPr>
         <w:t>Table of contents</w:t>
       </w:r>
-      <w:bookmarkStart w:id="8" w:name="_GoBack"/>
-      <w:bookmarkEnd w:id="6"/>
-      <w:bookmarkEnd w:id="7"/>
-      <w:bookmarkEnd w:id="8"/>
+      <w:bookmarkEnd w:id="10"/>
+      <w:bookmarkEnd w:id="11"/>
     </w:p>
     <w:p>
       <w:pPr>
         <w:pStyle w:val="TOC1"/>
         <w:rPr>
           <w:rFonts w:eastAsiaTheme="minorEastAsia" w:cstheme="minorBidi"/>
+          <w:bCs w:val="0"/>
+          <w:i w:val="0"/>
+          <w:iCs w:val="0"/>
+          <w:color w:val="auto"/>
+          <w:sz w:val="20"/>
+          <w:szCs w:val="22"/>
+          <w:u w:val="none"/>
+          <w:lang w:eastAsia="en-US"/>
+        </w:rPr>
+      </w:pPr>
+      <w:r>
+        <w:rPr>
           <w:b/>
-          <w:sz w:val="32"/>
-          <w:szCs w:val="22"/>
-          <w:lang w:eastAsia="en-US"/>
-        </w:rPr>
-      </w:pPr>
+          <w:sz w:val="96"/>
+          <w:lang w:eastAsia="x-none"/>
+        </w:rPr>
+        <w:fldChar w:fldCharType="begin"/>
+      </w:r>
+      <w:r>
+        <w:rPr>
+          <w:sz w:val="96"/>
+          <w:lang w:eastAsia="x-none"/>
+        </w:rPr>
+        <w:instrText xml:space="preserve"> TOC \f \n \h \z </w:instrText>
+      </w:r>
       <w:r>
         <w:rPr>
           <w:b/>
-          <w:sz w:val="144"/>
+          <w:sz w:val="96"/>
           <w:lang w:eastAsia="x-none"/>
         </w:rPr>
-        <w:fldChar w:fldCharType="begin"/>
-      </w:r>
-      <w:r>
-        <w:rPr>
-          <w:sz w:val="144"/>
-          <w:lang w:eastAsia="x-none"/>
-        </w:rPr>
-        <w:instrText xml:space="preserve"> TOC \f \n \h \z </w:instrText>
-      </w:r>
-      <w:r>
-        <w:rPr>
-          <w:b/>
-          <w:sz w:val="144"/>
-          <w:lang w:eastAsia="x-none"/>
-        </w:rPr>
         <w:fldChar w:fldCharType="separate"/>
       </w:r>
-      <w:hyperlink w:anchor="_Toc395079497" w:history="1">
+      <w:hyperlink w:anchor="_Toc395699237" w:history="1">
         <w:r>
           <w:rPr>
             <w:rStyle w:val="Hyperlink"/>
+            <w:sz w:val="32"/>
           </w:rPr>
-          <w:t>Using the program</w:t>
+          <w:t>Using the progr</w:t>
         </w:r>
-      </w:hyperlink>
-    </w:p>
-    <w:p>
-      <w:pPr>
-        <w:pStyle w:val="TOC2"/>
-        <w:rPr>
-          <w:rFonts w:eastAsiaTheme="minorEastAsia" w:cstheme="minorBidi"/>
-          <w:b/>
-          <w:lang w:eastAsia="en-US"/>
-        </w:rPr>
-      </w:pPr>
-      <w:hyperlink w:anchor="_Toc395079498" w:history="1">
         <w:r>
           <w:rPr>
             <w:rStyle w:val="Hyperlink"/>
+            <w:sz w:val="32"/>
+          </w:rPr>
+          <w:t>a</w:t>
+        </w:r>
+        <w:r>
+          <w:rPr>
+            <w:rStyle w:val="Hyperlink"/>
+            <w:sz w:val="32"/>
+          </w:rPr>
+          <w:t>m</w:t>
+        </w:r>
+      </w:hyperlink>
+    </w:p>
+    <w:p>
+      <w:pPr>
+        <w:pStyle w:val="TOC2"/>
+        <w:rPr>
+          <w:rFonts w:eastAsiaTheme="minorEastAsia" w:cstheme="minorBidi"/>
+          <w:bCs w:val="0"/>
+          <w:color w:val="auto"/>
+          <w:sz w:val="20"/>
+          <w:u w:val="none"/>
+          <w:lang w:eastAsia="en-US"/>
+        </w:rPr>
+      </w:pPr>
+      <w:hyperlink w:anchor="_Toc395699238" w:history="1">
+        <w:r>
+          <w:rPr>
+            <w:rStyle w:val="Hyperlink"/>
+            <w:sz w:val="28"/>
           </w:rPr>
           <w:t>First run</w:t>
         </w:r>
@@ -460,14 +528,18 @@
         <w:pStyle w:val="TOC2"/>
         <w:rPr>
           <w:rFonts w:eastAsiaTheme="minorEastAsia" w:cstheme="minorBidi"/>
-          <w:b/>
+          <w:bCs w:val="0"/>
+          <w:color w:val="auto"/>
+          <w:sz w:val="20"/>
+          <w:u w:val="none"/>
           <w:lang w:eastAsia="en-US"/>
         </w:rPr>
       </w:pPr>
-      <w:hyperlink w:anchor="_Toc395079499" w:history="1">
+      <w:hyperlink w:anchor="_Toc395699239" w:history="1">
         <w:r>
           <w:rPr>
             <w:rStyle w:val="Hyperlink"/>
+            <w:sz w:val="28"/>
           </w:rPr>
           <w:t>Editing the draft OS file manually</w:t>
         </w:r>
@@ -478,14 +550,18 @@
         <w:pStyle w:val="TOC2"/>
         <w:rPr>
           <w:rFonts w:eastAsiaTheme="minorEastAsia" w:cstheme="minorBidi"/>
-          <w:b/>
+          <w:bCs w:val="0"/>
+          <w:color w:val="auto"/>
+          <w:sz w:val="20"/>
+          <w:u w:val="none"/>
           <w:lang w:eastAsia="en-US"/>
         </w:rPr>
       </w:pPr>
-      <w:hyperlink w:anchor="_Toc395079500" w:history="1">
+      <w:hyperlink w:anchor="_Toc395699240" w:history="1">
         <w:r>
           <w:rPr>
             <w:rStyle w:val="Hyperlink"/>
+            <w:sz w:val="28"/>
           </w:rPr>
           <w:t>Additional runs</w:t>
         </w:r>
@@ -496,16 +572,21 @@
         <w:pStyle w:val="TOC1"/>
         <w:rPr>
           <w:rFonts w:eastAsiaTheme="minorEastAsia" w:cstheme="minorBidi"/>
-          <w:b/>
-          <w:sz w:val="32"/>
+          <w:bCs w:val="0"/>
+          <w:i w:val="0"/>
+          <w:iCs w:val="0"/>
+          <w:color w:val="auto"/>
+          <w:sz w:val="20"/>
           <w:szCs w:val="22"/>
+          <w:u w:val="none"/>
           <w:lang w:eastAsia="en-US"/>
         </w:rPr>
       </w:pPr>
-      <w:hyperlink w:anchor="_Toc395079501" w:history="1">
+      <w:hyperlink w:anchor="_Toc395699241" w:history="1">
         <w:r>
           <w:rPr>
             <w:rStyle w:val="Hyperlink"/>
+            <w:sz w:val="32"/>
           </w:rPr>
           <w:t>Marking up the lesson plan</w:t>
         </w:r>
@@ -516,16 +597,21 @@
         <w:pStyle w:val="TOC1"/>
         <w:rPr>
           <w:rFonts w:eastAsiaTheme="minorEastAsia" w:cstheme="minorBidi"/>
-          <w:b/>
-          <w:sz w:val="32"/>
+          <w:bCs w:val="0"/>
+          <w:i w:val="0"/>
+          <w:iCs w:val="0"/>
+          <w:color w:val="auto"/>
+          <w:sz w:val="20"/>
           <w:szCs w:val="22"/>
+          <w:u w:val="none"/>
           <w:lang w:eastAsia="en-US"/>
         </w:rPr>
       </w:pPr>
-      <w:hyperlink w:anchor="_Toc395079502" w:history="1">
+      <w:hyperlink w:anchor="_Toc395699242" w:history="1">
         <w:r>
           <w:rPr>
             <w:rStyle w:val="Hyperlink"/>
+            <w:sz w:val="32"/>
           </w:rPr>
           <w:t>Tags</w:t>
         </w:r>
@@ -536,14 +622,18 @@
         <w:pStyle w:val="TOC2"/>
         <w:rPr>
           <w:rFonts w:eastAsiaTheme="minorEastAsia" w:cstheme="minorBidi"/>
-          <w:b/>
+          <w:bCs w:val="0"/>
+          <w:color w:val="auto"/>
+          <w:sz w:val="20"/>
+          <w:u w:val="none"/>
           <w:lang w:eastAsia="en-US"/>
         </w:rPr>
       </w:pPr>
-      <w:hyperlink w:anchor="_Toc395079503" w:history="1">
+      <w:hyperlink w:anchor="_Toc395699243" w:history="1">
         <w:r>
           <w:rPr>
             <w:rStyle w:val="Hyperlink"/>
+            <w:sz w:val="28"/>
           </w:rPr>
           <w:t>Board” column</w:t>
         </w:r>
@@ -554,14 +644,18 @@
         <w:pStyle w:val="TOC2"/>
         <w:rPr>
           <w:rFonts w:eastAsiaTheme="minorEastAsia" w:cstheme="minorBidi"/>
-          <w:b/>
+          <w:bCs w:val="0"/>
+          <w:color w:val="auto"/>
+          <w:sz w:val="20"/>
+          <w:u w:val="none"/>
           <w:lang w:eastAsia="en-US"/>
         </w:rPr>
       </w:pPr>
-      <w:hyperlink w:anchor="_Toc395079504" w:history="1">
+      <w:hyperlink w:anchor="_Toc395699244" w:history="1">
         <w:r>
           <w:rPr>
             <w:rStyle w:val="Hyperlink"/>
+            <w:sz w:val="28"/>
           </w:rPr>
           <w:t>Teacher” column</w:t>
         </w:r>
@@ -572,14 +666,18 @@
         <w:pStyle w:val="TOC2"/>
         <w:rPr>
           <w:rFonts w:eastAsiaTheme="minorEastAsia" w:cstheme="minorBidi"/>
-          <w:b/>
+          <w:bCs w:val="0"/>
+          <w:color w:val="auto"/>
+          <w:sz w:val="20"/>
+          <w:u w:val="none"/>
           <w:lang w:eastAsia="en-US"/>
         </w:rPr>
       </w:pPr>
-      <w:hyperlink w:anchor="_Toc395079505" w:history="1">
+      <w:hyperlink w:anchor="_Toc395699245" w:history="1">
         <w:r>
           <w:rPr>
             <w:rStyle w:val="Hyperlink"/>
+            <w:sz w:val="28"/>
           </w:rPr>
           <w:t>Student” column</w:t>
         </w:r>
@@ -590,14 +688,18 @@
         <w:pStyle w:val="TOC2"/>
         <w:rPr>
           <w:rFonts w:eastAsiaTheme="minorEastAsia" w:cstheme="minorBidi"/>
-          <w:b/>
+          <w:bCs w:val="0"/>
+          <w:color w:val="auto"/>
+          <w:sz w:val="20"/>
+          <w:u w:val="none"/>
           <w:lang w:eastAsia="en-US"/>
         </w:rPr>
       </w:pPr>
-      <w:hyperlink w:anchor="_Toc395079506" w:history="1">
+      <w:hyperlink w:anchor="_Toc395699246" w:history="1">
         <w:r>
           <w:rPr>
             <w:rStyle w:val="Hyperlink"/>
+            <w:sz w:val="28"/>
           </w:rPr>
           <w:t>Notebook” column</w:t>
         </w:r>
@@ -605,26 +707,6 @@
     </w:p>
     <w:p>
       <w:pPr>
-        <w:pStyle w:val="TOC1"/>
-        <w:rPr>
-          <w:rFonts w:eastAsiaTheme="minorEastAsia" w:cstheme="minorBidi"/>
-          <w:b/>
-          <w:sz w:val="32"/>
-          <w:szCs w:val="22"/>
-          <w:lang w:eastAsia="en-US"/>
-        </w:rPr>
-      </w:pPr>
-      <w:hyperlink w:anchor="_Toc395079507" w:history="1">
-        <w:r>
-          <w:rPr>
-            <w:rStyle w:val="Hyperlink"/>
-          </w:rPr>
-          <w:t>Limitations</w:t>
-        </w:r>
-      </w:hyperlink>
-    </w:p>
-    <w:p>
-      <w:pPr>
         <w:rPr>
           <w:sz w:val="32"/>
           <w:lang w:val="en-US" w:eastAsia="x-none"/>
@@ -632,7 +714,7 @@
       </w:pPr>
       <w:r>
         <w:rPr>
-          <w:sz w:val="144"/>
+          <w:sz w:val="96"/>
           <w:lang w:val="en-US" w:eastAsia="x-none"/>
         </w:rPr>
         <w:fldChar w:fldCharType="end"/>
@@ -672,14 +754,14 @@
         </w:rPr>
         <w:instrText xml:space="preserve"> TC  "</w:instrText>
       </w:r>
-      <w:bookmarkStart w:id="9" w:name="_Toc395079497"/>
+      <w:bookmarkStart w:id="12" w:name="_Toc395699237"/>
       <w:r>
         <w:rPr>
           <w:lang w:val="en-US"/>
         </w:rPr>
         <w:instrText>Using the program</w:instrText>
       </w:r>
-      <w:bookmarkEnd w:id="9"/>
+      <w:bookmarkEnd w:id="12"/>
       <w:r>
         <w:rPr>
           <w:lang w:val="en-US"/>
@@ -699,8 +781,8 @@
         <w:t>Using the program</w:t>
       </w:r>
     </w:p>
-    <w:bookmarkStart w:id="10" w:name="_Toc395078468"/>
-    <w:bookmarkStart w:id="11" w:name="_Toc395078712"/>
+    <w:bookmarkStart w:id="13" w:name="_Toc395078468"/>
+    <w:bookmarkStart w:id="14" w:name="_Toc395078712"/>
     <w:p>
       <w:pPr>
         <w:pStyle w:val="Heading2"/>
@@ -720,14 +802,14 @@
         </w:rPr>
         <w:instrText xml:space="preserve"> TC  "</w:instrText>
       </w:r>
-      <w:bookmarkStart w:id="12" w:name="_Toc395079498"/>
+      <w:bookmarkStart w:id="15" w:name="_Toc395699238"/>
       <w:r>
         <w:rPr>
           <w:lang w:val="en-US"/>
         </w:rPr>
         <w:instrText>First run</w:instrText>
       </w:r>
-      <w:bookmarkEnd w:id="12"/>
+      <w:bookmarkEnd w:id="15"/>
       <w:r>
         <w:rPr>
           <w:lang w:val="en-US"/>
@@ -776,8 +858,8 @@
         </w:rPr>
         <w:t>)</w:t>
       </w:r>
-      <w:bookmarkEnd w:id="10"/>
-      <w:bookmarkEnd w:id="11"/>
+      <w:bookmarkEnd w:id="13"/>
+      <w:bookmarkEnd w:id="14"/>
     </w:p>
     <w:p>
       <w:pPr>
@@ -935,8 +1017,8 @@
         <w:t>.</w:t>
       </w:r>
     </w:p>
-    <w:bookmarkStart w:id="13" w:name="_Toc395078469"/>
-    <w:bookmarkStart w:id="14" w:name="_Toc395078713"/>
+    <w:bookmarkStart w:id="16" w:name="_Toc395078469"/>
+    <w:bookmarkStart w:id="17" w:name="_Toc395078713"/>
     <w:p>
       <w:pPr>
         <w:pStyle w:val="Heading2"/>
@@ -956,14 +1038,14 @@
         </w:rPr>
         <w:instrText xml:space="preserve"> TC  "</w:instrText>
       </w:r>
-      <w:bookmarkStart w:id="15" w:name="_Toc395079499"/>
+      <w:bookmarkStart w:id="18" w:name="_Toc395699239"/>
       <w:r>
         <w:rPr>
           <w:lang w:val="en-US"/>
         </w:rPr>
         <w:instrText>Editing the draft OS file manually</w:instrText>
       </w:r>
-      <w:bookmarkEnd w:id="15"/>
+      <w:bookmarkEnd w:id="18"/>
       <w:r>
         <w:rPr>
           <w:lang w:val="en-US"/>
@@ -988,8 +1070,8 @@
         </w:rPr>
         <w:t xml:space="preserve"> manually</w:t>
       </w:r>
-      <w:bookmarkEnd w:id="13"/>
-      <w:bookmarkEnd w:id="14"/>
+      <w:bookmarkEnd w:id="16"/>
+      <w:bookmarkEnd w:id="17"/>
     </w:p>
     <w:p>
       <w:pPr>
@@ -1111,7 +1193,7 @@
         </w:rPr>
         <w:t>Tutor’s correct responses are automatically generated based on EMW’s specification (</w:t>
       </w:r>
-      <w:hyperlink r:id="rId11" w:history="1">
+      <w:hyperlink r:id="rId12" w:history="1">
         <w:r>
           <w:rPr>
             <w:rStyle w:val="Hyperlink"/>
@@ -1318,7 +1400,7 @@
           <w:lang w:val="en-US"/>
         </w:rPr>
       </w:pPr>
-      <w:commentRangeStart w:id="16"/>
+      <w:commentRangeStart w:id="19"/>
       <w:r>
         <w:rPr>
           <w:lang w:val="en-US"/>
@@ -1367,7 +1449,7 @@
         </w:rPr>
         <w:t xml:space="preserve">from </w:t>
       </w:r>
-      <w:hyperlink r:id="rId12" w:history="1">
+      <w:hyperlink r:id="rId13" w:history="1">
         <w:r>
           <w:rPr>
             <w:rStyle w:val="Hyperlink"/>
@@ -1460,17 +1542,17 @@
         </w:rPr>
         <w:t>.</w:t>
       </w:r>
-      <w:commentRangeEnd w:id="16"/>
+      <w:commentRangeEnd w:id="19"/>
       <w:r>
         <w:rPr>
           <w:rStyle w:val="CommentReference"/>
           <w:lang w:val="x-none" w:eastAsia="x-none"/>
         </w:rPr>
-        <w:commentReference w:id="16"/>
-      </w:r>
-    </w:p>
-    <w:bookmarkStart w:id="17" w:name="_Toc395078470"/>
-    <w:bookmarkStart w:id="18" w:name="_Toc395078714"/>
+        <w:commentReference w:id="19"/>
+      </w:r>
+    </w:p>
+    <w:bookmarkStart w:id="20" w:name="_Toc395078470"/>
+    <w:bookmarkStart w:id="21" w:name="_Toc395078714"/>
     <w:p>
       <w:pPr>
         <w:pStyle w:val="Heading2"/>
@@ -1490,14 +1572,14 @@
         </w:rPr>
         <w:instrText xml:space="preserve"> TC  "</w:instrText>
       </w:r>
-      <w:bookmarkStart w:id="19" w:name="_Toc395079500"/>
+      <w:bookmarkStart w:id="22" w:name="_Toc395699240"/>
       <w:r>
         <w:rPr>
           <w:lang w:val="en-US"/>
         </w:rPr>
         <w:instrText>Additional runs</w:instrText>
       </w:r>
-      <w:bookmarkEnd w:id="19"/>
+      <w:bookmarkEnd w:id="22"/>
       <w:r>
         <w:rPr>
           <w:lang w:val="en-US"/>
@@ -1558,8 +1640,8 @@
         </w:rPr>
         <w:t>)</w:t>
       </w:r>
-      <w:bookmarkEnd w:id="17"/>
-      <w:bookmarkEnd w:id="18"/>
+      <w:bookmarkEnd w:id="20"/>
+      <w:bookmarkEnd w:id="21"/>
     </w:p>
     <w:p>
       <w:pPr>
@@ -1639,8 +1721,8 @@
         <w:t xml:space="preserve"> If draft scripts already exist, the program will prompt if you’d like to overwrite them.</w:t>
       </w:r>
     </w:p>
-    <w:bookmarkStart w:id="20" w:name="_Toc395078471"/>
-    <w:bookmarkStart w:id="21" w:name="_Toc395078715"/>
+    <w:bookmarkStart w:id="23" w:name="_Toc395078471"/>
+    <w:bookmarkStart w:id="24" w:name="_Toc395078715"/>
     <w:p>
       <w:pPr>
         <w:pStyle w:val="Heading1"/>
@@ -1660,14 +1742,14 @@
         </w:rPr>
         <w:instrText xml:space="preserve"> TC  "</w:instrText>
       </w:r>
-      <w:bookmarkStart w:id="22" w:name="_Toc395079501"/>
+      <w:bookmarkStart w:id="25" w:name="_Toc395699241"/>
       <w:r>
         <w:rPr>
           <w:lang w:val="en-US"/>
         </w:rPr>
         <w:instrText>Marking up the lesson plan</w:instrText>
       </w:r>
-      <w:bookmarkEnd w:id="22"/>
+      <w:bookmarkEnd w:id="25"/>
       <w:r>
         <w:rPr>
           <w:lang w:val="en-US"/>
@@ -1686,8 +1768,8 @@
         </w:rPr>
         <w:t>Marking up the lesson plan</w:t>
       </w:r>
-      <w:bookmarkEnd w:id="20"/>
-      <w:bookmarkEnd w:id="21"/>
+      <w:bookmarkEnd w:id="23"/>
+      <w:bookmarkEnd w:id="24"/>
     </w:p>
     <w:p>
       <w:pPr>
@@ -1729,7 +1811,7 @@
           <w:lang w:val="en-US"/>
         </w:rPr>
       </w:pPr>
-      <w:commentRangeStart w:id="23"/>
+      <w:commentRangeStart w:id="26"/>
       <w:r>
         <w:rPr>
           <w:lang w:val="en-US"/>
@@ -1796,13 +1878,13 @@
         </w:rPr>
         <w:t xml:space="preserve"> at the end of the cell, although it generally does not matter where you put them.</w:t>
       </w:r>
-      <w:commentRangeEnd w:id="23"/>
+      <w:commentRangeEnd w:id="26"/>
       <w:r>
         <w:rPr>
           <w:rStyle w:val="CommentReference"/>
           <w:lang w:val="x-none" w:eastAsia="x-none"/>
         </w:rPr>
-        <w:commentReference w:id="23"/>
+        <w:commentReference w:id="26"/>
       </w:r>
     </w:p>
     <w:p>
@@ -2119,8 +2201,8 @@
         <w:t>The highlighting doesn’t affect anything.</w:t>
       </w:r>
     </w:p>
-    <w:bookmarkStart w:id="24" w:name="_Toc395078472"/>
-    <w:bookmarkStart w:id="25" w:name="_Toc395078716"/>
+    <w:bookmarkStart w:id="27" w:name="_Toc395078472"/>
+    <w:bookmarkStart w:id="28" w:name="_Toc395078716"/>
     <w:p>
       <w:pPr>
         <w:pStyle w:val="Heading1"/>
@@ -2140,14 +2222,14 @@
         </w:rPr>
         <w:instrText xml:space="preserve"> TC  </w:instrText>
       </w:r>
-      <w:bookmarkStart w:id="26" w:name="_Toc395079502"/>
+      <w:bookmarkStart w:id="29" w:name="_Toc395699242"/>
       <w:r>
         <w:rPr>
           <w:lang w:val="en-US"/>
         </w:rPr>
         <w:instrText>Tags</w:instrText>
       </w:r>
-      <w:bookmarkEnd w:id="26"/>
+      <w:bookmarkEnd w:id="29"/>
       <w:r>
         <w:rPr>
           <w:lang w:val="en-US"/>
@@ -2166,8 +2248,8 @@
         </w:rPr>
         <w:t>Tags</w:t>
       </w:r>
-      <w:bookmarkEnd w:id="24"/>
-      <w:bookmarkEnd w:id="25"/>
+      <w:bookmarkEnd w:id="27"/>
+      <w:bookmarkEnd w:id="28"/>
     </w:p>
     <w:p>
       <w:pPr>
@@ -2242,18 +2324,18 @@
                 <w:lang w:val="en-US"/>
               </w:rPr>
             </w:pPr>
-            <w:bookmarkStart w:id="27" w:name="_Toc395031261"/>
-            <w:bookmarkStart w:id="28" w:name="_Toc395078473"/>
-            <w:bookmarkStart w:id="29" w:name="_Toc395078717"/>
+            <w:bookmarkStart w:id="30" w:name="_Toc395031261"/>
+            <w:bookmarkStart w:id="31" w:name="_Toc395078473"/>
+            <w:bookmarkStart w:id="32" w:name="_Toc395078717"/>
             <w:r>
               <w:rPr>
                 <w:lang w:val="en-US"/>
               </w:rPr>
               <w:t>Board</w:t>
             </w:r>
-            <w:bookmarkEnd w:id="27"/>
-            <w:bookmarkEnd w:id="28"/>
-            <w:bookmarkEnd w:id="29"/>
+            <w:bookmarkEnd w:id="30"/>
+            <w:bookmarkEnd w:id="31"/>
+            <w:bookmarkEnd w:id="32"/>
             <w:r>
               <w:rPr>
                 <w:lang w:val="en-US"/>
@@ -2274,40 +2356,14 @@
                 <w:lang w:val="en-US"/>
               </w:rPr>
             </w:pPr>
-            <w:bookmarkStart w:id="30" w:name="_Toc395031262"/>
-            <w:bookmarkStart w:id="31" w:name="_Toc395078474"/>
-            <w:bookmarkStart w:id="32" w:name="_Toc395078718"/>
+            <w:bookmarkStart w:id="33" w:name="_Toc395031262"/>
+            <w:bookmarkStart w:id="34" w:name="_Toc395078474"/>
+            <w:bookmarkStart w:id="35" w:name="_Toc395078718"/>
             <w:r>
               <w:rPr>
                 <w:lang w:val="en-US"/>
               </w:rPr>
               <w:t>Teacher</w:t>
-            </w:r>
-            <w:bookmarkEnd w:id="30"/>
-            <w:bookmarkEnd w:id="31"/>
-            <w:bookmarkEnd w:id="32"/>
-          </w:p>
-        </w:tc>
-        <w:tc>
-          <w:tcPr>
-            <w:tcW w:w="1250" w:type="pct"/>
-            <w:shd w:val="clear" w:color="auto" w:fill="C0C0C0"/>
-          </w:tcPr>
-          <w:p>
-            <w:pPr>
-              <w:pStyle w:val="Heading2"/>
-              <w:rPr>
-                <w:lang w:val="en-US"/>
-              </w:rPr>
-            </w:pPr>
-            <w:bookmarkStart w:id="33" w:name="_Toc395031263"/>
-            <w:bookmarkStart w:id="34" w:name="_Toc395078475"/>
-            <w:bookmarkStart w:id="35" w:name="_Toc395078719"/>
-            <w:r>
-              <w:rPr>
-                <w:lang w:val="en-US"/>
-              </w:rPr>
-              <w:t>Student</w:t>
             </w:r>
             <w:bookmarkEnd w:id="33"/>
             <w:bookmarkEnd w:id="34"/>
@@ -2326,18 +2382,44 @@
                 <w:lang w:val="en-US"/>
               </w:rPr>
             </w:pPr>
-            <w:bookmarkStart w:id="36" w:name="_Toc395031264"/>
-            <w:bookmarkStart w:id="37" w:name="_Toc395078476"/>
-            <w:bookmarkStart w:id="38" w:name="_Toc395078720"/>
+            <w:bookmarkStart w:id="36" w:name="_Toc395031263"/>
+            <w:bookmarkStart w:id="37" w:name="_Toc395078475"/>
+            <w:bookmarkStart w:id="38" w:name="_Toc395078719"/>
+            <w:r>
+              <w:rPr>
+                <w:lang w:val="en-US"/>
+              </w:rPr>
+              <w:t>Student</w:t>
+            </w:r>
+            <w:bookmarkEnd w:id="36"/>
+            <w:bookmarkEnd w:id="37"/>
+            <w:bookmarkEnd w:id="38"/>
+          </w:p>
+        </w:tc>
+        <w:tc>
+          <w:tcPr>
+            <w:tcW w:w="1250" w:type="pct"/>
+            <w:shd w:val="clear" w:color="auto" w:fill="C0C0C0"/>
+          </w:tcPr>
+          <w:p>
+            <w:pPr>
+              <w:pStyle w:val="Heading2"/>
+              <w:rPr>
+                <w:lang w:val="en-US"/>
+              </w:rPr>
+            </w:pPr>
+            <w:bookmarkStart w:id="39" w:name="_Toc395031264"/>
+            <w:bookmarkStart w:id="40" w:name="_Toc395078476"/>
+            <w:bookmarkStart w:id="41" w:name="_Toc395078720"/>
             <w:r>
               <w:rPr>
                 <w:lang w:val="en-US"/>
               </w:rPr>
               <w:t>Notebook</w:t>
             </w:r>
-            <w:bookmarkEnd w:id="36"/>
-            <w:bookmarkEnd w:id="37"/>
-            <w:bookmarkEnd w:id="38"/>
+            <w:bookmarkEnd w:id="39"/>
+            <w:bookmarkEnd w:id="40"/>
+            <w:bookmarkEnd w:id="41"/>
           </w:p>
         </w:tc>
       </w:tr>
@@ -2757,8 +2839,8 @@
         </w:rPr>
       </w:pPr>
     </w:p>
-    <w:bookmarkStart w:id="39" w:name="_Toc395078477"/>
-    <w:bookmarkStart w:id="40" w:name="_Toc395078721"/>
+    <w:bookmarkStart w:id="42" w:name="_Toc395078477"/>
+    <w:bookmarkStart w:id="43" w:name="_Toc395078721"/>
     <w:p>
       <w:pPr>
         <w:pStyle w:val="Heading2"/>
@@ -2778,14 +2860,14 @@
         </w:rPr>
         <w:instrText xml:space="preserve"> TC  "\“</w:instrText>
       </w:r>
-      <w:bookmarkStart w:id="41" w:name="_Toc395079503"/>
+      <w:bookmarkStart w:id="44" w:name="_Toc395699243"/>
       <w:r>
         <w:rPr>
           <w:lang w:val="en-US"/>
         </w:rPr>
         <w:instrText>Board\” column</w:instrText>
       </w:r>
-      <w:bookmarkEnd w:id="41"/>
+      <w:bookmarkEnd w:id="44"/>
       <w:r>
         <w:rPr>
           <w:lang w:val="en-US"/>
@@ -2827,54 +2909,54 @@
           <w:lang w:val="en-US"/>
         </w:rPr>
         <w:t>column</w:t>
-      </w:r>
-      <w:bookmarkEnd w:id="39"/>
-      <w:bookmarkEnd w:id="40"/>
-      <w:r>
-        <w:rPr>
-          <w:lang w:val="en-US"/>
-        </w:rPr>
-        <w:t xml:space="preserve"> </w:t>
-      </w:r>
-    </w:p>
-    <w:p>
-      <w:pPr>
-        <w:pStyle w:val="Heading3"/>
-        <w:rPr>
-          <w:lang w:val="en-US"/>
-        </w:rPr>
-      </w:pPr>
-      <w:bookmarkStart w:id="42" w:name="_Toc395078478"/>
-      <w:bookmarkStart w:id="43" w:name="_Toc395078722"/>
-      <w:r>
-        <w:rPr>
-          <w:lang w:val="en-US"/>
-        </w:rPr>
-        <w:t>($cut)</w:t>
       </w:r>
       <w:bookmarkEnd w:id="42"/>
       <w:bookmarkEnd w:id="43"/>
-    </w:p>
-    <w:p>
-      <w:pPr>
-        <w:rPr>
-          <w:lang w:val="en-US"/>
-        </w:rPr>
-      </w:pPr>
-      <w:commentRangeStart w:id="44"/>
+      <w:r>
+        <w:rPr>
+          <w:lang w:val="en-US"/>
+        </w:rPr>
+        <w:t xml:space="preserve"> </w:t>
+      </w:r>
+    </w:p>
+    <w:p>
+      <w:pPr>
+        <w:pStyle w:val="Heading3"/>
+        <w:rPr>
+          <w:lang w:val="en-US"/>
+        </w:rPr>
+      </w:pPr>
+      <w:bookmarkStart w:id="45" w:name="_Toc395078478"/>
+      <w:bookmarkStart w:id="46" w:name="_Toc395078722"/>
+      <w:r>
+        <w:rPr>
+          <w:lang w:val="en-US"/>
+        </w:rPr>
+        <w:t>($cut)</w:t>
+      </w:r>
+      <w:bookmarkEnd w:id="45"/>
+      <w:bookmarkEnd w:id="46"/>
+    </w:p>
+    <w:p>
+      <w:pPr>
+        <w:rPr>
+          <w:lang w:val="en-US"/>
+        </w:rPr>
+      </w:pPr>
+      <w:commentRangeStart w:id="47"/>
       <w:r>
         <w:rPr>
           <w:lang w:val="en-US"/>
         </w:rPr>
         <w:t>Do not cut the cell.</w:t>
       </w:r>
-      <w:commentRangeEnd w:id="44"/>
+      <w:commentRangeEnd w:id="47"/>
       <w:r>
         <w:rPr>
           <w:rStyle w:val="CommentReference"/>
           <w:lang w:val="x-none" w:eastAsia="x-none"/>
         </w:rPr>
-        <w:commentReference w:id="44"/>
+        <w:commentReference w:id="47"/>
       </w:r>
     </w:p>
     <w:p>
@@ -2884,16 +2966,16 @@
           <w:lang w:val="en-US"/>
         </w:rPr>
       </w:pPr>
-      <w:bookmarkStart w:id="45" w:name="_Toc395078479"/>
-      <w:bookmarkStart w:id="46" w:name="_Toc395078723"/>
+      <w:bookmarkStart w:id="48" w:name="_Toc395078479"/>
+      <w:bookmarkStart w:id="49" w:name="_Toc395078723"/>
       <w:r>
         <w:rPr>
           <w:lang w:val="en-US"/>
         </w:rPr>
         <w:t>$new</w:t>
       </w:r>
-      <w:bookmarkEnd w:id="45"/>
-      <w:bookmarkEnd w:id="46"/>
+      <w:bookmarkEnd w:id="48"/>
+      <w:bookmarkEnd w:id="49"/>
     </w:p>
     <w:p>
       <w:pPr>
@@ -2931,20 +3013,20 @@
           <w:lang w:val="en-US"/>
         </w:rPr>
       </w:pPr>
-      <w:commentRangeStart w:id="47"/>
+      <w:commentRangeStart w:id="50"/>
       <w:r>
         <w:rPr>
           <w:lang w:val="en-US"/>
         </w:rPr>
         <w:t>Each stage in the lesson plan starts with a new lesson item, so the $new tag isn’t needed for the first lesson item in a stage. The first lesson item in a stage get a the next available 3-digit number (after already used numbers) ending with 10.</w:t>
       </w:r>
-      <w:commentRangeEnd w:id="47"/>
+      <w:commentRangeEnd w:id="50"/>
       <w:r>
         <w:rPr>
           <w:rStyle w:val="CommentReference"/>
           <w:lang w:val="x-none" w:eastAsia="x-none"/>
         </w:rPr>
-        <w:commentReference w:id="47"/>
+        <w:commentReference w:id="50"/>
       </w:r>
     </w:p>
     <w:p>
@@ -2954,16 +3036,16 @@
           <w:lang w:val="en-US"/>
         </w:rPr>
       </w:pPr>
-      <w:bookmarkStart w:id="48" w:name="_Toc395078480"/>
-      <w:bookmarkStart w:id="49" w:name="_Toc395078724"/>
+      <w:bookmarkStart w:id="51" w:name="_Toc395078480"/>
+      <w:bookmarkStart w:id="52" w:name="_Toc395078724"/>
       <w:r>
         <w:rPr>
           <w:lang w:val="en-US"/>
         </w:rPr>
         <w:t>$new(par)</w:t>
       </w:r>
-      <w:bookmarkEnd w:id="48"/>
-      <w:bookmarkEnd w:id="49"/>
+      <w:bookmarkEnd w:id="51"/>
+      <w:bookmarkEnd w:id="52"/>
     </w:p>
     <w:p>
       <w:pPr>
@@ -3001,7 +3083,7 @@
         </w:rPr>
         <w:t xml:space="preserve">, </w:t>
       </w:r>
-      <w:commentRangeStart w:id="50"/>
+      <w:commentRangeStart w:id="53"/>
       <w:r>
         <w:rPr>
           <w:lang w:val="en-US"/>
@@ -3026,13 +3108,13 @@
         </w:rPr>
         <w:t>.”</w:t>
       </w:r>
-      <w:commentRangeEnd w:id="50"/>
+      <w:commentRangeEnd w:id="53"/>
       <w:r>
         <w:rPr>
           <w:rStyle w:val="CommentReference"/>
           <w:lang w:val="x-none" w:eastAsia="x-none"/>
         </w:rPr>
-        <w:commentReference w:id="50"/>
+        <w:commentReference w:id="53"/>
       </w:r>
     </w:p>
     <w:p>
@@ -4139,16 +4221,16 @@
           <w:lang w:val="en-US"/>
         </w:rPr>
       </w:pPr>
-      <w:bookmarkStart w:id="51" w:name="_Toc395078481"/>
-      <w:bookmarkStart w:id="52" w:name="_Toc395078725"/>
+      <w:bookmarkStart w:id="54" w:name="_Toc395078481"/>
+      <w:bookmarkStart w:id="55" w:name="_Toc395078725"/>
       <w:r>
         <w:rPr>
           <w:lang w:val="en-US"/>
         </w:rPr>
         <w:t>$OS</w:t>
       </w:r>
-      <w:bookmarkEnd w:id="51"/>
-      <w:bookmarkEnd w:id="52"/>
+      <w:bookmarkEnd w:id="54"/>
+      <w:bookmarkEnd w:id="55"/>
     </w:p>
     <w:p>
       <w:pPr>
@@ -4278,16 +4360,16 @@
           <w:lang w:val="en-US"/>
         </w:rPr>
       </w:pPr>
-      <w:bookmarkStart w:id="53" w:name="_Toc395078482"/>
-      <w:bookmarkStart w:id="54" w:name="_Toc395078726"/>
+      <w:bookmarkStart w:id="56" w:name="_Toc395078482"/>
+      <w:bookmarkStart w:id="57" w:name="_Toc395078726"/>
       <w:r>
         <w:rPr>
           <w:lang w:val="en-US"/>
         </w:rPr>
         <w:t>$screen</w:t>
       </w:r>
-      <w:bookmarkEnd w:id="53"/>
-      <w:bookmarkEnd w:id="54"/>
+      <w:bookmarkEnd w:id="56"/>
+      <w:bookmarkEnd w:id="57"/>
     </w:p>
     <w:p>
       <w:pPr>
@@ -4369,16 +4451,16 @@
           <w:lang w:val="en-US"/>
         </w:rPr>
       </w:pPr>
-      <w:bookmarkStart w:id="55" w:name="_Toc395078483"/>
-      <w:bookmarkStart w:id="56" w:name="_Toc395078727"/>
+      <w:bookmarkStart w:id="58" w:name="_Toc395078483"/>
+      <w:bookmarkStart w:id="59" w:name="_Toc395078727"/>
       <w:r>
         <w:rPr>
           <w:lang w:val="en-US"/>
         </w:rPr>
         <w:t>$insa...$end</w:t>
       </w:r>
-      <w:bookmarkEnd w:id="55"/>
-      <w:bookmarkEnd w:id="56"/>
+      <w:bookmarkEnd w:id="58"/>
+      <w:bookmarkEnd w:id="59"/>
     </w:p>
     <w:p>
       <w:pPr>
@@ -4391,7 +4473,7 @@
           <w:lang w:val="en-US"/>
         </w:rPr>
       </w:pPr>
-      <w:commentRangeStart w:id="57"/>
+      <w:commentRangeStart w:id="60"/>
       <w:r>
         <w:rPr>
           <w:lang w:val="en-US"/>
@@ -4452,13 +4534,13 @@
         </w:rPr>
         <w:t>Between $insa and $end you can still use $cut/$tutor/$weak/$average/$strong/$OS.</w:t>
       </w:r>
-      <w:commentRangeEnd w:id="57"/>
+      <w:commentRangeEnd w:id="60"/>
       <w:r>
         <w:rPr>
           <w:rStyle w:val="CommentReference"/>
           <w:lang w:val="x-none" w:eastAsia="x-none"/>
         </w:rPr>
-        <w:commentReference w:id="57"/>
+        <w:commentReference w:id="60"/>
       </w:r>
     </w:p>
     <w:p>
@@ -4486,8 +4568,8 @@
           <w:lang w:val="en-US"/>
         </w:rPr>
       </w:pPr>
-      <w:bookmarkStart w:id="58" w:name="_Toc395078484"/>
-      <w:bookmarkStart w:id="59" w:name="_Toc395078728"/>
+      <w:bookmarkStart w:id="61" w:name="_Toc395078484"/>
+      <w:bookmarkStart w:id="62" w:name="_Toc395078728"/>
       <w:r>
         <w:rPr>
           <w:lang w:val="en-US"/>
@@ -4495,8 +4577,8 @@
         <w:lastRenderedPageBreak/>
         <w:t>$insb...$end</w:t>
       </w:r>
-      <w:bookmarkEnd w:id="58"/>
-      <w:bookmarkEnd w:id="59"/>
+      <w:bookmarkEnd w:id="61"/>
+      <w:bookmarkEnd w:id="62"/>
     </w:p>
     <w:p>
       <w:pPr>
@@ -4509,7 +4591,7 @@
           <w:lang w:val="en-US"/>
         </w:rPr>
       </w:pPr>
-      <w:commentRangeStart w:id="60"/>
+      <w:commentRangeStart w:id="63"/>
       <w:r>
         <w:rPr>
           <w:lang w:val="en-US"/>
@@ -4570,13 +4652,13 @@
         </w:rPr>
         <w:t>Between $insb and $end you can still use $cut/$tutor/$weak/$average/$strong/$OS.</w:t>
       </w:r>
-      <w:commentRangeEnd w:id="60"/>
+      <w:commentRangeEnd w:id="63"/>
       <w:r>
         <w:rPr>
           <w:rStyle w:val="CommentReference"/>
           <w:lang w:val="x-none" w:eastAsia="x-none"/>
         </w:rPr>
-        <w:commentReference w:id="60"/>
+        <w:commentReference w:id="63"/>
       </w:r>
     </w:p>
     <w:p>
@@ -4604,16 +4686,16 @@
           <w:lang w:val="en-US"/>
         </w:rPr>
       </w:pPr>
-      <w:bookmarkStart w:id="61" w:name="_Toc395078485"/>
-      <w:bookmarkStart w:id="62" w:name="_Toc395078729"/>
+      <w:bookmarkStart w:id="64" w:name="_Toc395078485"/>
+      <w:bookmarkStart w:id="65" w:name="_Toc395078729"/>
       <w:r>
         <w:rPr>
           <w:lang w:val="en-US"/>
         </w:rPr>
         <w:t>$branch(par)...$endbranch</w:t>
       </w:r>
-      <w:bookmarkEnd w:id="61"/>
-      <w:bookmarkEnd w:id="62"/>
+      <w:bookmarkEnd w:id="64"/>
+      <w:bookmarkEnd w:id="65"/>
     </w:p>
     <w:p>
       <w:pPr>
@@ -4864,8 +4946,8 @@
         <w:t>$branch(par)--$endbranch and $insa/b--$end may be used together.  Also, within the branch you can still use $cut/$tutor/$weak/$average/$strong/$OS.</w:t>
       </w:r>
     </w:p>
-    <w:bookmarkStart w:id="63" w:name="_Toc395078486"/>
-    <w:bookmarkStart w:id="64" w:name="_Toc395078730"/>
+    <w:bookmarkStart w:id="66" w:name="_Toc395078486"/>
+    <w:bookmarkStart w:id="67" w:name="_Toc395078730"/>
     <w:p>
       <w:pPr>
         <w:pStyle w:val="Heading2"/>
@@ -4885,14 +4967,14 @@
         </w:rPr>
         <w:instrText xml:space="preserve"> TC  "\“</w:instrText>
       </w:r>
-      <w:bookmarkStart w:id="65" w:name="_Toc395079504"/>
+      <w:bookmarkStart w:id="68" w:name="_Toc395699244"/>
       <w:r>
         <w:rPr>
           <w:lang w:val="en-US"/>
         </w:rPr>
         <w:instrText>Teacher\” column</w:instrText>
       </w:r>
-      <w:bookmarkEnd w:id="65"/>
+      <w:bookmarkEnd w:id="68"/>
       <w:r>
         <w:rPr>
           <w:lang w:val="en-US"/>
@@ -4922,30 +5004,30 @@
           <w:lang w:val="en-US"/>
         </w:rPr>
         <w:t>” column</w:t>
-      </w:r>
-      <w:bookmarkEnd w:id="63"/>
-      <w:bookmarkEnd w:id="64"/>
-    </w:p>
-    <w:p>
-      <w:pPr>
-        <w:pStyle w:val="Heading3"/>
-        <w:rPr>
-          <w:lang w:val="en-US"/>
-        </w:rPr>
-      </w:pPr>
-      <w:bookmarkStart w:id="66" w:name="_Toc395078487"/>
-      <w:bookmarkStart w:id="67" w:name="_Toc395078731"/>
-      <w:r>
-        <w:rPr>
-          <w:lang w:val="en-US"/>
-        </w:rPr>
-        <w:t>$cut</w:t>
       </w:r>
       <w:bookmarkEnd w:id="66"/>
       <w:bookmarkEnd w:id="67"/>
     </w:p>
     <w:p>
       <w:pPr>
+        <w:pStyle w:val="Heading3"/>
+        <w:rPr>
+          <w:lang w:val="en-US"/>
+        </w:rPr>
+      </w:pPr>
+      <w:bookmarkStart w:id="69" w:name="_Toc395078487"/>
+      <w:bookmarkStart w:id="70" w:name="_Toc395078731"/>
+      <w:r>
+        <w:rPr>
+          <w:lang w:val="en-US"/>
+        </w:rPr>
+        <w:t>$cut</w:t>
+      </w:r>
+      <w:bookmarkEnd w:id="69"/>
+      <w:bookmarkEnd w:id="70"/>
+    </w:p>
+    <w:p>
+      <w:pPr>
         <w:rPr>
           <w:lang w:val="en-US"/>
         </w:rPr>
@@ -4982,16 +5064,16 @@
           <w:lang w:val="en-US"/>
         </w:rPr>
       </w:pPr>
-      <w:bookmarkStart w:id="68" w:name="_Toc395078488"/>
-      <w:bookmarkStart w:id="69" w:name="_Toc395078732"/>
-      <w:commentRangeStart w:id="70"/>
+      <w:bookmarkStart w:id="71" w:name="_Toc395078488"/>
+      <w:bookmarkStart w:id="72" w:name="_Toc395078732"/>
+      <w:commentRangeStart w:id="73"/>
       <w:r>
         <w:rPr>
           <w:lang w:val="en-US"/>
         </w:rPr>
         <w:t>$OS</w:t>
       </w:r>
-      <w:commentRangeEnd w:id="70"/>
+      <w:commentRangeEnd w:id="73"/>
       <w:r>
         <w:rPr>
           <w:rStyle w:val="CommentReference"/>
@@ -5002,100 +5084,100 @@
           <w:kern w:val="0"/>
           <w:lang w:val="x-none" w:eastAsia="x-none"/>
         </w:rPr>
-        <w:commentReference w:id="70"/>
-      </w:r>
-      <w:bookmarkEnd w:id="68"/>
-      <w:bookmarkEnd w:id="69"/>
-    </w:p>
-    <w:p>
-      <w:pPr>
-        <w:rPr>
-          <w:lang w:val="en-US"/>
-        </w:rPr>
-      </w:pPr>
-    </w:p>
-    <w:bookmarkStart w:id="71" w:name="_Toc395078489"/>
-    <w:bookmarkStart w:id="72" w:name="_Toc395078733"/>
-    <w:p>
-      <w:pPr>
-        <w:pStyle w:val="Heading2"/>
-        <w:rPr>
-          <w:lang w:val="en-US"/>
-        </w:rPr>
-      </w:pPr>
-      <w:r>
-        <w:rPr>
-          <w:lang w:val="en-US"/>
-        </w:rPr>
-        <w:fldChar w:fldCharType="begin"/>
-      </w:r>
-      <w:r>
-        <w:rPr>
-          <w:lang w:val="en-US"/>
-        </w:rPr>
-        <w:instrText xml:space="preserve"> TC  "\“</w:instrText>
-      </w:r>
-      <w:bookmarkStart w:id="73" w:name="_Toc395079505"/>
-      <w:r>
-        <w:rPr>
-          <w:lang w:val="en-US"/>
-        </w:rPr>
-        <w:instrText>Student\” column</w:instrText>
-      </w:r>
-      <w:bookmarkEnd w:id="73"/>
-      <w:r>
-        <w:rPr>
-          <w:lang w:val="en-US"/>
-        </w:rPr>
-        <w:instrText xml:space="preserve">" \l 2 </w:instrText>
-      </w:r>
-      <w:r>
-        <w:rPr>
-          <w:lang w:val="en-US"/>
-        </w:rPr>
-        <w:fldChar w:fldCharType="end"/>
-      </w:r>
-      <w:r>
-        <w:rPr>
-          <w:lang w:val="en-US"/>
-        </w:rPr>
-        <w:t>“</w:t>
-      </w:r>
-      <w:r>
-        <w:rPr>
-          <w:lang w:val="en-US"/>
-        </w:rPr>
-        <w:t>Student</w:t>
-      </w:r>
-      <w:r>
-        <w:rPr>
-          <w:lang w:val="en-US"/>
-        </w:rPr>
-        <w:t>” column</w:t>
+        <w:commentReference w:id="73"/>
       </w:r>
       <w:bookmarkEnd w:id="71"/>
       <w:bookmarkEnd w:id="72"/>
     </w:p>
     <w:p>
       <w:pPr>
-        <w:pStyle w:val="Heading3"/>
-        <w:rPr>
-          <w:lang w:val="en-US"/>
-        </w:rPr>
-      </w:pPr>
-      <w:bookmarkStart w:id="74" w:name="_Toc395078490"/>
-      <w:bookmarkStart w:id="75" w:name="_Toc395078734"/>
-      <w:r>
-        <w:rPr>
-          <w:lang w:val="en-US"/>
-        </w:rPr>
-        <w:t>$cut</w:t>
+        <w:rPr>
+          <w:lang w:val="en-US"/>
+        </w:rPr>
+      </w:pPr>
+    </w:p>
+    <w:bookmarkStart w:id="74" w:name="_Toc395078489"/>
+    <w:bookmarkStart w:id="75" w:name="_Toc395078733"/>
+    <w:p>
+      <w:pPr>
+        <w:pStyle w:val="Heading2"/>
+        <w:rPr>
+          <w:lang w:val="en-US"/>
+        </w:rPr>
+      </w:pPr>
+      <w:r>
+        <w:rPr>
+          <w:lang w:val="en-US"/>
+        </w:rPr>
+        <w:fldChar w:fldCharType="begin"/>
+      </w:r>
+      <w:r>
+        <w:rPr>
+          <w:lang w:val="en-US"/>
+        </w:rPr>
+        <w:instrText xml:space="preserve"> TC  "\“</w:instrText>
+      </w:r>
+      <w:bookmarkStart w:id="76" w:name="_Toc395699245"/>
+      <w:r>
+        <w:rPr>
+          <w:lang w:val="en-US"/>
+        </w:rPr>
+        <w:instrText>Student\” column</w:instrText>
+      </w:r>
+      <w:bookmarkEnd w:id="76"/>
+      <w:r>
+        <w:rPr>
+          <w:lang w:val="en-US"/>
+        </w:rPr>
+        <w:instrText xml:space="preserve">" \l 2 </w:instrText>
+      </w:r>
+      <w:r>
+        <w:rPr>
+          <w:lang w:val="en-US"/>
+        </w:rPr>
+        <w:fldChar w:fldCharType="end"/>
+      </w:r>
+      <w:r>
+        <w:rPr>
+          <w:lang w:val="en-US"/>
+        </w:rPr>
+        <w:t>“</w:t>
+      </w:r>
+      <w:r>
+        <w:rPr>
+          <w:lang w:val="en-US"/>
+        </w:rPr>
+        <w:t>Student</w:t>
+      </w:r>
+      <w:r>
+        <w:rPr>
+          <w:lang w:val="en-US"/>
+        </w:rPr>
+        <w:t>” column</w:t>
       </w:r>
       <w:bookmarkEnd w:id="74"/>
       <w:bookmarkEnd w:id="75"/>
     </w:p>
     <w:p>
       <w:pPr>
+        <w:pStyle w:val="Heading3"/>
+        <w:rPr>
+          <w:lang w:val="en-US"/>
+        </w:rPr>
+      </w:pPr>
+      <w:bookmarkStart w:id="77" w:name="_Toc395078490"/>
+      <w:bookmarkStart w:id="78" w:name="_Toc395078734"/>
+      <w:r>
+        <w:rPr>
+          <w:lang w:val="en-US"/>
+        </w:rPr>
+        <w:t>$cut</w:t>
+      </w:r>
+      <w:bookmarkEnd w:id="77"/>
+      <w:bookmarkEnd w:id="78"/>
+    </w:p>
+    <w:p>
+      <w:pPr>
         <w:rPr>
           <w:lang w:val="en-US"/>
         </w:rPr>
@@ -5126,16 +5208,16 @@
           <w:lang w:val="en-US"/>
         </w:rPr>
       </w:pPr>
-      <w:bookmarkStart w:id="76" w:name="_Toc395078491"/>
-      <w:bookmarkStart w:id="77" w:name="_Toc395078735"/>
+      <w:bookmarkStart w:id="79" w:name="_Toc395078491"/>
+      <w:bookmarkStart w:id="80" w:name="_Toc395078735"/>
       <w:r>
         <w:rPr>
           <w:lang w:val="en-US"/>
         </w:rPr>
         <w:t>$tutor, $strong, $average, $weak</w:t>
       </w:r>
-      <w:bookmarkEnd w:id="76"/>
-      <w:bookmarkEnd w:id="77"/>
+      <w:bookmarkEnd w:id="79"/>
+      <w:bookmarkEnd w:id="80"/>
     </w:p>
     <w:p>
       <w:pPr>
@@ -5156,8 +5238,8 @@
         <w:t xml:space="preserve"> the contents of the cell in the main flow of the script as being said by a character (tutor, the weak, average or strong student, resp.).</w:t>
       </w:r>
     </w:p>
-    <w:bookmarkStart w:id="78" w:name="_Toc395078492"/>
-    <w:bookmarkStart w:id="79" w:name="_Toc395078736"/>
+    <w:bookmarkStart w:id="81" w:name="_Toc395078492"/>
+    <w:bookmarkStart w:id="82" w:name="_Toc395078736"/>
     <w:p>
       <w:pPr>
         <w:pStyle w:val="Heading2"/>
@@ -5178,14 +5260,14 @@
         </w:rPr>
         <w:instrText xml:space="preserve"> TC  "\“</w:instrText>
       </w:r>
-      <w:bookmarkStart w:id="80" w:name="_Toc395079506"/>
+      <w:bookmarkStart w:id="83" w:name="_Toc395699246"/>
       <w:r>
         <w:rPr>
           <w:lang w:val="en-US"/>
         </w:rPr>
         <w:instrText>Notebook\” column</w:instrText>
       </w:r>
-      <w:bookmarkEnd w:id="80"/>
+      <w:bookmarkEnd w:id="83"/>
       <w:r>
         <w:rPr>
           <w:lang w:val="en-US"/>
@@ -5227,35 +5309,35 @@
           <w:lang w:val="en-US"/>
         </w:rPr>
         <w:t>column</w:t>
-      </w:r>
-      <w:bookmarkEnd w:id="78"/>
-      <w:bookmarkEnd w:id="79"/>
-    </w:p>
-    <w:p>
-      <w:pPr>
-        <w:pStyle w:val="Heading3"/>
-        <w:rPr>
-          <w:lang w:val="en-US"/>
-        </w:rPr>
-      </w:pPr>
-      <w:bookmarkStart w:id="81" w:name="_Toc395078493"/>
-      <w:bookmarkStart w:id="82" w:name="_Toc395078737"/>
-      <w:r>
-        <w:rPr>
-          <w:lang w:val="en-US"/>
-        </w:rPr>
-        <w:t>($cut)</w:t>
       </w:r>
       <w:bookmarkEnd w:id="81"/>
       <w:bookmarkEnd w:id="82"/>
     </w:p>
     <w:p>
       <w:pPr>
-        <w:rPr>
-          <w:lang w:val="en-US"/>
-        </w:rPr>
-      </w:pPr>
-      <w:commentRangeStart w:id="83"/>
+        <w:pStyle w:val="Heading3"/>
+        <w:rPr>
+          <w:lang w:val="en-US"/>
+        </w:rPr>
+      </w:pPr>
+      <w:bookmarkStart w:id="84" w:name="_Toc395078493"/>
+      <w:bookmarkStart w:id="85" w:name="_Toc395078737"/>
+      <w:r>
+        <w:rPr>
+          <w:lang w:val="en-US"/>
+        </w:rPr>
+        <w:t>($cut)</w:t>
+      </w:r>
+      <w:bookmarkEnd w:id="84"/>
+      <w:bookmarkEnd w:id="85"/>
+    </w:p>
+    <w:p>
+      <w:pPr>
+        <w:rPr>
+          <w:lang w:val="en-US"/>
+        </w:rPr>
+      </w:pPr>
+      <w:commentRangeStart w:id="86"/>
       <w:r>
         <w:rPr>
           <w:lang w:val="en-US"/>
@@ -5274,102 +5356,13 @@
         </w:rPr>
         <w:t xml:space="preserve"> used in the Board column.</w:t>
       </w:r>
-      <w:commentRangeEnd w:id="83"/>
+      <w:commentRangeEnd w:id="86"/>
       <w:r>
         <w:rPr>
           <w:rStyle w:val="CommentReference"/>
           <w:lang w:val="x-none" w:eastAsia="x-none"/>
         </w:rPr>
-        <w:commentReference w:id="83"/>
-      </w:r>
-    </w:p>
-    <w:bookmarkStart w:id="84" w:name="_Toc395078494"/>
-    <w:bookmarkStart w:id="85" w:name="_Toc395078738"/>
-    <w:p>
-      <w:pPr>
-        <w:pStyle w:val="Heading1"/>
-        <w:rPr>
-          <w:lang w:val="en-US"/>
-        </w:rPr>
-      </w:pPr>
-      <w:r>
-        <w:rPr>
-          <w:lang w:val="en-US"/>
-        </w:rPr>
-        <w:fldChar w:fldCharType="begin"/>
-      </w:r>
-      <w:r>
-        <w:rPr>
-          <w:lang w:val="en-US"/>
-        </w:rPr>
-        <w:instrText xml:space="preserve"> TC  </w:instrText>
-      </w:r>
-      <w:bookmarkStart w:id="86" w:name="_Toc395079507"/>
-      <w:r>
-        <w:rPr>
-          <w:lang w:val="en-US"/>
-        </w:rPr>
-        <w:instrText>Limitations</w:instrText>
-      </w:r>
-      <w:bookmarkEnd w:id="86"/>
-      <w:r>
-        <w:rPr>
-          <w:lang w:val="en-US"/>
-        </w:rPr>
-        <w:instrText xml:space="preserve"> \l </w:instrText>
-      </w:r>
-      <w:r>
-        <w:rPr>
-          <w:lang w:val="en-US"/>
-        </w:rPr>
-        <w:instrText>1</w:instrText>
-      </w:r>
-      <w:r>
-        <w:rPr>
-          <w:lang w:val="en-US"/>
-        </w:rPr>
-        <w:instrText xml:space="preserve"> </w:instrText>
-      </w:r>
-      <w:r>
-        <w:rPr>
-          <w:lang w:val="en-US"/>
-        </w:rPr>
-        <w:fldChar w:fldCharType="end"/>
-      </w:r>
-      <w:r>
-        <w:rPr>
-          <w:lang w:val="en-US"/>
-        </w:rPr>
-        <w:t>Limitations</w:t>
-      </w:r>
-      <w:bookmarkEnd w:id="84"/>
-      <w:bookmarkEnd w:id="85"/>
-    </w:p>
-    <w:p>
-      <w:pPr>
-        <w:pStyle w:val="ListParagraph"/>
-        <w:numPr>
-          <w:ilvl w:val="0"/>
-          <w:numId w:val="2"/>
-        </w:numPr>
-        <w:rPr>
-          <w:lang w:val="en-US"/>
-        </w:rPr>
-      </w:pPr>
-      <w:commentRangeStart w:id="87"/>
-      <w:r>
-        <w:rPr>
-          <w:lang w:val="en-US"/>
-        </w:rPr>
-        <w:t>Pictures (that require linking a file) and MathType formulas are NOT supported.  For technical reasons these might never be supported.</w:t>
-      </w:r>
-      <w:commentRangeEnd w:id="87"/>
-      <w:r>
-        <w:rPr>
-          <w:rStyle w:val="CommentReference"/>
-          <w:lang w:val="x-none" w:eastAsia="x-none"/>
-        </w:rPr>
-        <w:commentReference w:id="87"/>
+        <w:commentReference w:id="86"/>
       </w:r>
     </w:p>
     <w:p>
@@ -5391,7 +5384,7 @@
 
 <file path=word/comments.xml><?xml version="1.0" encoding="utf-8"?>
 <w:comments xmlns:wpc="http://schemas.microsoft.com/office/word/2010/wordprocessingCanvas" xmlns:mc="http://schemas.openxmlformats.org/markup-compatibility/2006" xmlns:o="urn:schemas-microsoft-com:office:office" xmlns:r="http://schemas.openxmlformats.org/officeDocument/2006/relationships" xmlns:m="http://schemas.openxmlformats.org/officeDocument/2006/math" xmlns:v="urn:schemas-microsoft-com:vml" xmlns:wp14="http://schemas.microsoft.com/office/word/2010/wordprocessingDrawing" xmlns:wp="http://schemas.openxmlformats.org/drawingml/2006/wordprocessingDrawing" xmlns:w10="urn:schemas-microsoft-com:office:word" xmlns:w="http://schemas.openxmlformats.org/wordprocessingml/2006/main" xmlns:w14="http://schemas.microsoft.com/office/word/2010/wordml" xmlns:wpg="http://schemas.microsoft.com/office/word/2010/wordprocessingGroup" xmlns:wpi="http://schemas.microsoft.com/office/word/2010/wordprocessingInk" xmlns:wne="http://schemas.microsoft.com/office/word/2006/wordml" xmlns:wps="http://schemas.microsoft.com/office/word/2010/wordprocessingShape" mc:Ignorable="w14 wp14">
-  <w:comment w:id="16" w:author="Arseny Egorov" w:date="2014-08-05T19:37:00Z" w:initials="AE">
+  <w:comment w:id="9" w:author="Arseny Egorov" w:date="2014-08-13T13:19:00Z" w:initials="AE">
     <w:p>
       <w:pPr>
         <w:pStyle w:val="CommentText"/>
@@ -5409,11 +5402,33 @@
         <w:rPr>
           <w:lang w:val="en-US"/>
         </w:rPr>
+        <w:t>Do they crash the program? Or do the objects simply get ignored in all cells? Or what?</w:t>
+      </w:r>
+    </w:p>
+  </w:comment>
+  <w:comment w:id="19" w:author="Arseny Egorov" w:date="2014-08-05T19:37:00Z" w:initials="AE">
+    <w:p>
+      <w:pPr>
+        <w:pStyle w:val="CommentText"/>
+        <w:rPr>
+          <w:lang w:val="en-US"/>
+        </w:rPr>
+      </w:pPr>
+      <w:r>
+        <w:rPr>
+          <w:rStyle w:val="CommentReference"/>
+        </w:rPr>
+        <w:annotationRef/>
+      </w:r>
+      <w:r>
+        <w:rPr>
+          <w:lang w:val="en-US"/>
+        </w:rPr>
         <w:t>I wonder how this is used. Or is this just a side effect of the way the scripts are put together?</w:t>
       </w:r>
     </w:p>
   </w:comment>
-  <w:comment w:id="23" w:author="Arseny Egorov" w:date="2014-08-05T18:51:00Z" w:initials="AE">
+  <w:comment w:id="26" w:author="Arseny Egorov" w:date="2014-08-05T18:51:00Z" w:initials="AE">
     <w:p>
       <w:pPr>
         <w:pStyle w:val="CommentText"/>
@@ -5441,7 +5456,7 @@
       </w:r>
     </w:p>
   </w:comment>
-  <w:comment w:id="44" w:author="Arseny Egorov" w:date="2014-08-05T19:13:00Z" w:initials="AE">
+  <w:comment w:id="47" w:author="Arseny Egorov" w:date="2014-08-05T19:13:00Z" w:initials="AE">
     <w:p>
       <w:pPr>
         <w:pStyle w:val="CommentText"/>
@@ -5475,7 +5490,7 @@
       </w:r>
     </w:p>
   </w:comment>
-  <w:comment w:id="47" w:author="Arseny Egorov" w:date="2014-08-05T18:32:00Z" w:initials="AE">
+  <w:comment w:id="50" w:author="Arseny Egorov" w:date="2014-08-05T18:32:00Z" w:initials="AE">
     <w:p>
       <w:pPr>
         <w:pStyle w:val="CommentText"/>
@@ -5497,7 +5512,7 @@
       </w:r>
     </w:p>
   </w:comment>
-  <w:comment w:id="50" w:author="Arseny Egorov" w:date="2014-08-05T19:51:00Z" w:initials="AE">
+  <w:comment w:id="53" w:author="Arseny Egorov" w:date="2014-08-05T19:51:00Z" w:initials="AE">
     <w:p>
       <w:pPr>
         <w:pStyle w:val="CommentText"/>
@@ -5516,28 +5531,6 @@
           <w:lang w:val="en-US"/>
         </w:rPr>
         <w:t>How are the parallel branches different from each other?</w:t>
-      </w:r>
-    </w:p>
-  </w:comment>
-  <w:comment w:id="57" w:author="Arseny Egorov" w:date="2014-08-05T19:49:00Z" w:initials="AE">
-    <w:p>
-      <w:pPr>
-        <w:pStyle w:val="CommentText"/>
-        <w:rPr>
-          <w:lang w:val="en-US"/>
-        </w:rPr>
-      </w:pPr>
-      <w:r>
-        <w:rPr>
-          <w:rStyle w:val="CommentReference"/>
-        </w:rPr>
-        <w:annotationRef/>
-      </w:r>
-      <w:r>
-        <w:rPr>
-          <w:lang w:val="en-US"/>
-        </w:rPr>
-        <w:t>I’d like to have a better description of what it actually does.</w:t>
       </w:r>
     </w:p>
   </w:comment>
@@ -5545,6 +5538,9 @@
     <w:p>
       <w:pPr>
         <w:pStyle w:val="CommentText"/>
+        <w:rPr>
+          <w:lang w:val="en-US"/>
+        </w:rPr>
       </w:pPr>
       <w:r>
         <w:rPr>
@@ -5560,13 +5556,10 @@
       </w:r>
     </w:p>
   </w:comment>
-  <w:comment w:id="70" w:author="Arseny Egorov" w:date="2014-08-05T19:29:00Z" w:initials="AE">
+  <w:comment w:id="63" w:author="Arseny Egorov" w:date="2014-08-05T19:49:00Z" w:initials="AE">
     <w:p>
       <w:pPr>
         <w:pStyle w:val="CommentText"/>
-        <w:rPr>
-          <w:lang w:val="en-US"/>
-        </w:rPr>
       </w:pPr>
       <w:r>
         <w:rPr>
@@ -5578,11 +5571,33 @@
         <w:rPr>
           <w:lang w:val="en-US"/>
         </w:rPr>
+        <w:t>I’d like to have a better description of what it actually does.</w:t>
+      </w:r>
+    </w:p>
+  </w:comment>
+  <w:comment w:id="73" w:author="Arseny Egorov" w:date="2014-08-05T19:29:00Z" w:initials="AE">
+    <w:p>
+      <w:pPr>
+        <w:pStyle w:val="CommentText"/>
+        <w:rPr>
+          <w:lang w:val="en-US"/>
+        </w:rPr>
+      </w:pPr>
+      <w:r>
+        <w:rPr>
+          <w:rStyle w:val="CommentReference"/>
+        </w:rPr>
+        <w:annotationRef/>
+      </w:r>
+      <w:r>
+        <w:rPr>
+          <w:lang w:val="en-US"/>
+        </w:rPr>
         <w:t>What’s this for?</w:t>
       </w:r>
     </w:p>
   </w:comment>
-  <w:comment w:id="83" w:author="Arseny Egorov" w:date="2014-08-05T19:18:00Z" w:initials="AE">
+  <w:comment w:id="86" w:author="Arseny Egorov" w:date="2014-08-05T19:18:00Z" w:initials="AE">
     <w:p>
       <w:pPr>
         <w:pStyle w:val="CommentText"/>
@@ -5601,28 +5616,6 @@
           <w:lang w:val="en-US"/>
         </w:rPr>
         <w:t>Right?</w:t>
-      </w:r>
-    </w:p>
-  </w:comment>
-  <w:comment w:id="87" w:author="Arseny Egorov" w:date="2014-08-05T19:18:00Z" w:initials="AE">
-    <w:p>
-      <w:pPr>
-        <w:pStyle w:val="CommentText"/>
-        <w:rPr>
-          <w:lang w:val="en-US"/>
-        </w:rPr>
-      </w:pPr>
-      <w:r>
-        <w:rPr>
-          <w:rStyle w:val="CommentReference"/>
-        </w:rPr>
-        <w:annotationRef/>
-      </w:r>
-      <w:r>
-        <w:rPr>
-          <w:lang w:val="en-US"/>
-        </w:rPr>
-        <w:t>Do they crash the program? Or do the objects simply get ignored in all cells? Or what?</w:t>
       </w:r>
     </w:p>
   </w:comment>
@@ -8300,7 +8293,7 @@
 </file>
 
 <file path=customXml/itemProps1.xml><?xml version="1.0" encoding="utf-8"?>
-<ds:datastoreItem xmlns:ds="http://schemas.openxmlformats.org/officeDocument/2006/customXml" ds:itemID="{87812499-98C9-49C3-8B44-0F01986FDF64}">
+<ds:datastoreItem xmlns:ds="http://schemas.openxmlformats.org/officeDocument/2006/customXml" ds:itemID="{8B11F11D-BCF9-4497-B635-FB0F8D7CDBB8}">
   <ds:schemaRefs>
     <ds:schemaRef ds:uri="http://schemas.openxmlformats.org/officeDocument/2006/bibliography"/>
   </ds:schemaRefs>

</xml_diff>